<commit_message>
avance resumen teoria FOD
</commit_message>
<xml_diff>
--- a/FOD/FOD Teoria.docx
+++ b/FOD/FOD Teoria.docx
@@ -1,6 +1,6 @@
 
 <file path=word/document.xml><?xml version="1.0" encoding="utf-8"?>
-<w:document xmlns:wpc="http://schemas.microsoft.com/office/word/2010/wordprocessingCanvas" xmlns:cx="http://schemas.microsoft.com/office/drawing/2014/chartex" xmlns:cx1="http://schemas.microsoft.com/office/drawing/2015/9/8/chartex" xmlns:cx2="http://schemas.microsoft.com/office/drawing/2015/10/21/chartex" xmlns:cx3="http://schemas.microsoft.com/office/drawing/2016/5/9/chartex" xmlns:cx4="http://schemas.microsoft.com/office/drawing/2016/5/10/chartex" xmlns:cx5="http://schemas.microsoft.com/office/drawing/2016/5/11/chartex" xmlns:cx6="http://schemas.microsoft.com/office/drawing/2016/5/12/chartex" xmlns:cx7="http://schemas.microsoft.com/office/drawing/2016/5/13/chartex" xmlns:cx8="http://schemas.microsoft.com/office/drawing/2016/5/14/chartex" xmlns:mc="http://schemas.openxmlformats.org/markup-compatibility/2006" xmlns:aink="http://schemas.microsoft.com/office/drawing/2016/ink" xmlns:am3d="http://schemas.microsoft.com/office/drawing/2017/model3d" xmlns:o="urn:schemas-microsoft-com:office:office" xmlns:oel="http://schemas.microsoft.com/office/2019/extlst" xmlns:r="http://schemas.openxmlformats.org/officeDocument/2006/relationships" xmlns:m="http://schemas.openxmlformats.org/officeDocument/2006/math" xmlns:v="urn:schemas-microsoft-com:vml" xmlns:wp14="http://schemas.microsoft.com/office/word/2010/wordprocessingDrawing" xmlns:wp="http://schemas.openxmlformats.org/drawingml/2006/wordprocessingDrawing" xmlns:w10="urn:schemas-microsoft-com:office:word" xmlns:w="http://schemas.openxmlformats.org/wordprocessingml/2006/main" xmlns:w14="http://schemas.microsoft.com/office/word/2010/wordml" xmlns:w15="http://schemas.microsoft.com/office/word/2012/wordml" xmlns:w16cex="http://schemas.microsoft.com/office/word/2018/wordml/cex" xmlns:w16cid="http://schemas.microsoft.com/office/word/2016/wordml/cid" xmlns:w16="http://schemas.microsoft.com/office/word/2018/wordml" xmlns:w16sdtdh="http://schemas.microsoft.com/office/word/2020/wordml/sdtdatahash" xmlns:w16se="http://schemas.microsoft.com/office/word/2015/wordml/symex" xmlns:wpg="http://schemas.microsoft.com/office/word/2010/wordprocessingGroup" xmlns:wpi="http://schemas.microsoft.com/office/word/2010/wordprocessingInk" xmlns:wne="http://schemas.microsoft.com/office/word/2006/wordml" xmlns:wps="http://schemas.microsoft.com/office/word/2010/wordprocessingShape" mc:Ignorable="w14 w15 w16se w16cid w16 w16cex w16sdtdh wp14">
+<w:document xmlns:wpc="http://schemas.microsoft.com/office/word/2010/wordprocessingCanvas" xmlns:cx="http://schemas.microsoft.com/office/drawing/2014/chartex" xmlns:cx1="http://schemas.microsoft.com/office/drawing/2015/9/8/chartex" xmlns:cx2="http://schemas.microsoft.com/office/drawing/2015/10/21/chartex" xmlns:cx3="http://schemas.microsoft.com/office/drawing/2016/5/9/chartex" xmlns:cx4="http://schemas.microsoft.com/office/drawing/2016/5/10/chartex" xmlns:cx5="http://schemas.microsoft.com/office/drawing/2016/5/11/chartex" xmlns:cx6="http://schemas.microsoft.com/office/drawing/2016/5/12/chartex" xmlns:cx7="http://schemas.microsoft.com/office/drawing/2016/5/13/chartex" xmlns:cx8="http://schemas.microsoft.com/office/drawing/2016/5/14/chartex" xmlns:mc="http://schemas.openxmlformats.org/markup-compatibility/2006" xmlns:aink="http://schemas.microsoft.com/office/drawing/2016/ink" xmlns:am3d="http://schemas.microsoft.com/office/drawing/2017/model3d" xmlns:o="urn:schemas-microsoft-com:office:office" xmlns:oel="http://schemas.microsoft.com/office/2019/extlst" xmlns:r="http://schemas.openxmlformats.org/officeDocument/2006/relationships" xmlns:m="http://schemas.openxmlformats.org/officeDocument/2006/math" xmlns:v="urn:schemas-microsoft-com:vml" xmlns:wp14="http://schemas.microsoft.com/office/word/2010/wordprocessingDrawing" xmlns:wp="http://schemas.openxmlformats.org/drawingml/2006/wordprocessingDrawing" xmlns:w10="urn:schemas-microsoft-com:office:word" xmlns:w="http://schemas.openxmlformats.org/wordprocessingml/2006/main" xmlns:w14="http://schemas.microsoft.com/office/word/2010/wordml" xmlns:w15="http://schemas.microsoft.com/office/word/2012/wordml" xmlns:w16cex="http://schemas.microsoft.com/office/word/2018/wordml/cex" xmlns:w16cid="http://schemas.microsoft.com/office/word/2016/wordml/cid" xmlns:w16="http://schemas.microsoft.com/office/word/2018/wordml" xmlns:w16du="http://schemas.microsoft.com/office/word/2023/wordml/word16du" xmlns:w16sdtdh="http://schemas.microsoft.com/office/word/2020/wordml/sdtdatahash" xmlns:w16se="http://schemas.microsoft.com/office/word/2015/wordml/symex" xmlns:wpg="http://schemas.microsoft.com/office/word/2010/wordprocessingGroup" xmlns:wpi="http://schemas.microsoft.com/office/word/2010/wordprocessingInk" xmlns:wne="http://schemas.microsoft.com/office/word/2006/wordml" xmlns:wps="http://schemas.microsoft.com/office/word/2010/wordprocessingShape" mc:Ignorable="w14 w15 w16se w16cid w16 w16cex w16sdtdh wp14">
   <w:body>
     <w:p>
       <w:pPr>
@@ -332,7 +332,23 @@
         <w:t>Secuencial indizado (lógico)</w:t>
       </w:r>
       <w:r>
-        <w:t>: acceso a los registros de acuerdo al orden establecido por otra estructura. Ej: una guía telefónica, o índice temático de un libro.</w:t>
+        <w:t xml:space="preserve">: acceso a los registros </w:t>
+      </w:r>
+      <w:proofErr w:type="gramStart"/>
+      <w:r>
+        <w:t>de acuerdo al</w:t>
+      </w:r>
+      <w:proofErr w:type="gramEnd"/>
+      <w:r>
+        <w:t xml:space="preserve"> orden establecido por otra estructura. </w:t>
+      </w:r>
+      <w:proofErr w:type="spellStart"/>
+      <w:r>
+        <w:t>Ej</w:t>
+      </w:r>
+      <w:proofErr w:type="spellEnd"/>
+      <w:r>
+        <w:t>: una guía telefónica, o índice temático de un libro.</w:t>
       </w:r>
     </w:p>
     <w:p>
@@ -361,8 +377,13 @@
       <w:pPr>
         <w:pStyle w:val="Ttulo2"/>
       </w:pPr>
-      <w:r>
-        <w:t>De acuerdo a la forma de acceso</w:t>
+      <w:proofErr w:type="gramStart"/>
+      <w:r>
+        <w:t>De acuerdo a</w:t>
+      </w:r>
+      <w:proofErr w:type="gramEnd"/>
+      <w:r>
+        <w:t xml:space="preserve"> la forma de acceso</w:t>
       </w:r>
     </w:p>
     <w:p>
@@ -585,9 +606,19 @@
           <w:numId w:val="7"/>
         </w:numPr>
       </w:pPr>
-      <w:r>
-        <w:t>Read/Write</w:t>
-      </w:r>
+      <w:proofErr w:type="spellStart"/>
+      <w:r>
+        <w:t>Read</w:t>
+      </w:r>
+      <w:proofErr w:type="spellEnd"/>
+      <w:r>
+        <w:t>/</w:t>
+      </w:r>
+      <w:proofErr w:type="spellStart"/>
+      <w:r>
+        <w:t>Write</w:t>
+      </w:r>
+      <w:proofErr w:type="spellEnd"/>
     </w:p>
     <w:p>
       <w:pPr>
@@ -610,8 +641,13 @@
           <w:numId w:val="7"/>
         </w:numPr>
       </w:pPr>
-      <w:r>
-        <w:t>Seek (localización)</w:t>
+      <w:proofErr w:type="spellStart"/>
+      <w:r>
+        <w:t>Seek</w:t>
+      </w:r>
+      <w:proofErr w:type="spellEnd"/>
+      <w:r>
+        <w:t xml:space="preserve"> (localización)</w:t>
       </w:r>
     </w:p>
     <w:p/>
@@ -779,8 +815,21 @@
           <w:numId w:val="8"/>
         </w:numPr>
       </w:pPr>
-      <w:r>
-        <w:t>Rewrite (nombre_logico);</w:t>
+      <w:proofErr w:type="spellStart"/>
+      <w:r>
+        <w:t>Rewrite</w:t>
+      </w:r>
+      <w:proofErr w:type="spellEnd"/>
+      <w:r>
+        <w:t xml:space="preserve"> (</w:t>
+      </w:r>
+      <w:proofErr w:type="spellStart"/>
+      <w:r>
+        <w:t>nombre_logico</w:t>
+      </w:r>
+      <w:proofErr w:type="spellEnd"/>
+      <w:r>
+        <w:t>);</w:t>
       </w:r>
     </w:p>
     <w:p>
@@ -803,8 +852,21 @@
           <w:numId w:val="8"/>
         </w:numPr>
       </w:pPr>
-      <w:r>
-        <w:t>Reset (nombre_logico);</w:t>
+      <w:proofErr w:type="spellStart"/>
+      <w:r>
+        <w:t>Reset</w:t>
+      </w:r>
+      <w:proofErr w:type="spellEnd"/>
+      <w:r>
+        <w:t xml:space="preserve"> (</w:t>
+      </w:r>
+      <w:proofErr w:type="spellStart"/>
+      <w:r>
+        <w:t>nombre_logico</w:t>
+      </w:r>
+      <w:proofErr w:type="spellEnd"/>
+      <w:r>
+        <w:t>);</w:t>
       </w:r>
     </w:p>
     <w:p>
@@ -836,8 +898,21 @@
           <w:numId w:val="9"/>
         </w:numPr>
       </w:pPr>
-      <w:r>
-        <w:t>Close (nombre_lógico);</w:t>
+      <w:proofErr w:type="spellStart"/>
+      <w:r>
+        <w:t>Close</w:t>
+      </w:r>
+      <w:proofErr w:type="spellEnd"/>
+      <w:r>
+        <w:t xml:space="preserve"> (</w:t>
+      </w:r>
+      <w:proofErr w:type="spellStart"/>
+      <w:r>
+        <w:t>nombre_lógico</w:t>
+      </w:r>
+      <w:proofErr w:type="spellEnd"/>
+      <w:r>
+        <w:t>);</w:t>
       </w:r>
     </w:p>
     <w:p>
@@ -861,7 +936,31 @@
         </w:numPr>
       </w:pPr>
       <w:r>
-        <w:t>Esta instrucción indica que no se va a trabajar más con el archivo. Significa poner una marca de EOF (end of file) al final del mismo.</w:t>
+        <w:t>Esta instrucción indica que no se va a trabajar más con el archivo. Significa poner una marca de EOF (</w:t>
+      </w:r>
+      <w:proofErr w:type="spellStart"/>
+      <w:r>
+        <w:t>end</w:t>
+      </w:r>
+      <w:proofErr w:type="spellEnd"/>
+      <w:r>
+        <w:t xml:space="preserve"> </w:t>
+      </w:r>
+      <w:proofErr w:type="spellStart"/>
+      <w:r>
+        <w:t>of</w:t>
+      </w:r>
+      <w:proofErr w:type="spellEnd"/>
+      <w:r>
+        <w:t xml:space="preserve"> file) al final </w:t>
+      </w:r>
+      <w:proofErr w:type="gramStart"/>
+      <w:r>
+        <w:t>del mismo</w:t>
+      </w:r>
+      <w:proofErr w:type="gramEnd"/>
+      <w:r>
+        <w:t>.</w:t>
       </w:r>
     </w:p>
     <w:p>
@@ -872,8 +971,21 @@
           <w:numId w:val="9"/>
         </w:numPr>
       </w:pPr>
-      <w:r>
-        <w:t>Read (nombre_logico, variable);</w:t>
+      <w:proofErr w:type="spellStart"/>
+      <w:r>
+        <w:t>Read</w:t>
+      </w:r>
+      <w:proofErr w:type="spellEnd"/>
+      <w:r>
+        <w:t xml:space="preserve"> (</w:t>
+      </w:r>
+      <w:proofErr w:type="spellStart"/>
+      <w:r>
+        <w:t>nombre_logico</w:t>
+      </w:r>
+      <w:proofErr w:type="spellEnd"/>
+      <w:r>
+        <w:t>, variable);</w:t>
       </w:r>
     </w:p>
     <w:p>
@@ -884,8 +996,23 @@
           <w:numId w:val="9"/>
         </w:numPr>
       </w:pPr>
-      <w:r>
-        <w:t>Write(nombre_logico, variable);</w:t>
+      <w:proofErr w:type="spellStart"/>
+      <w:proofErr w:type="gramStart"/>
+      <w:r>
+        <w:t>Write</w:t>
+      </w:r>
+      <w:proofErr w:type="spellEnd"/>
+      <w:r>
+        <w:t>(</w:t>
+      </w:r>
+      <w:proofErr w:type="spellStart"/>
+      <w:proofErr w:type="gramEnd"/>
+      <w:r>
+        <w:t>nombre_logico</w:t>
+      </w:r>
+      <w:proofErr w:type="spellEnd"/>
+      <w:r>
+        <w:t>, variable);</w:t>
       </w:r>
     </w:p>
     <w:p>
@@ -901,7 +1028,15 @@
         <w:pStyle w:val="Textoindependiente"/>
       </w:pPr>
       <w:r>
-        <w:t>En ambos casos la variable debe ser del mismo tipo que los elementos que se declararon como parte del archivo.</w:t>
+        <w:t xml:space="preserve">En ambos casos la variable debe ser del mismo tipo que los elementos que se </w:t>
+      </w:r>
+      <w:proofErr w:type="gramStart"/>
+      <w:r>
+        <w:t>declararon como</w:t>
+      </w:r>
+      <w:proofErr w:type="gramEnd"/>
+      <w:r>
+        <w:t xml:space="preserve"> parte del archivo.</w:t>
       </w:r>
     </w:p>
     <w:p>
@@ -972,7 +1107,15 @@
         </w:numPr>
       </w:pPr>
       <w:r>
-        <w:t>EOF (nombre_lógico); (función)</w:t>
+        <w:t>EOF (</w:t>
+      </w:r>
+      <w:proofErr w:type="spellStart"/>
+      <w:r>
+        <w:t>nombre_lógico</w:t>
+      </w:r>
+      <w:proofErr w:type="spellEnd"/>
+      <w:r>
+        <w:t>); (función)</w:t>
       </w:r>
     </w:p>
     <w:p>
@@ -995,8 +1138,21 @@
           <w:numId w:val="10"/>
         </w:numPr>
       </w:pPr>
-      <w:r>
-        <w:t>FileSize (nombre_lógico); (función)</w:t>
+      <w:proofErr w:type="spellStart"/>
+      <w:r>
+        <w:t>FileSize</w:t>
+      </w:r>
+      <w:proofErr w:type="spellEnd"/>
+      <w:r>
+        <w:t xml:space="preserve"> (</w:t>
+      </w:r>
+      <w:proofErr w:type="spellStart"/>
+      <w:r>
+        <w:t>nombre_lógico</w:t>
+      </w:r>
+      <w:proofErr w:type="spellEnd"/>
+      <w:r>
+        <w:t>); (función)</w:t>
       </w:r>
     </w:p>
     <w:p>
@@ -1019,8 +1175,21 @@
           <w:numId w:val="10"/>
         </w:numPr>
       </w:pPr>
-      <w:r>
-        <w:t>FilePos (nombre_lógico); (función)</w:t>
+      <w:proofErr w:type="spellStart"/>
+      <w:r>
+        <w:t>FilePos</w:t>
+      </w:r>
+      <w:proofErr w:type="spellEnd"/>
+      <w:r>
+        <w:t xml:space="preserve"> (</w:t>
+      </w:r>
+      <w:proofErr w:type="spellStart"/>
+      <w:r>
+        <w:t>nombre_lógico</w:t>
+      </w:r>
+      <w:proofErr w:type="spellEnd"/>
+      <w:r>
+        <w:t>); (función)</w:t>
       </w:r>
     </w:p>
     <w:p>
@@ -1043,8 +1212,21 @@
           <w:numId w:val="10"/>
         </w:numPr>
       </w:pPr>
-      <w:r>
-        <w:t>Seek (nombre_lógico, posición); (Procedimiento)</w:t>
+      <w:proofErr w:type="spellStart"/>
+      <w:r>
+        <w:t>Seek</w:t>
+      </w:r>
+      <w:proofErr w:type="spellEnd"/>
+      <w:r>
+        <w:t xml:space="preserve"> (</w:t>
+      </w:r>
+      <w:proofErr w:type="spellStart"/>
+      <w:r>
+        <w:t>nombre_lógico</w:t>
+      </w:r>
+      <w:proofErr w:type="spellEnd"/>
+      <w:r>
+        <w:t>, posición); (Procedimiento)</w:t>
       </w:r>
     </w:p>
     <w:p>
@@ -1318,6 +1500,824 @@
         <w:t>Al ser un procedimiento las declaraciones necesarias están en el programa principal</w:t>
       </w:r>
     </w:p>
+    <w:p>
+      <w:pPr>
+        <w:jc w:val="center"/>
+      </w:pPr>
+      <w:r>
+        <w:drawing>
+          <wp:inline distT="0" distB="0" distL="0" distR="0" wp14:anchorId="5EC33492" wp14:editId="30D2B484">
+            <wp:extent cx="4678326" cy="3453731"/>
+            <wp:effectExtent l="0" t="0" r="8255" b="0"/>
+            <wp:docPr id="1404610561" name="Imagen 1"/>
+            <wp:cNvGraphicFramePr>
+              <a:graphicFrameLocks xmlns:a="http://schemas.openxmlformats.org/drawingml/2006/main" noChangeAspect="1"/>
+            </wp:cNvGraphicFramePr>
+            <a:graphic xmlns:a="http://schemas.openxmlformats.org/drawingml/2006/main">
+              <a:graphicData uri="http://schemas.openxmlformats.org/drawingml/2006/picture">
+                <pic:pic xmlns:pic="http://schemas.openxmlformats.org/drawingml/2006/picture">
+                  <pic:nvPicPr>
+                    <pic:cNvPr id="1404610561" name=""/>
+                    <pic:cNvPicPr/>
+                  </pic:nvPicPr>
+                  <pic:blipFill>
+                    <a:blip r:embed="rId14"/>
+                    <a:stretch>
+                      <a:fillRect/>
+                    </a:stretch>
+                  </pic:blipFill>
+                  <pic:spPr>
+                    <a:xfrm>
+                      <a:off x="0" y="0"/>
+                      <a:ext cx="4687140" cy="3460238"/>
+                    </a:xfrm>
+                    <a:prstGeom prst="rect">
+                      <a:avLst/>
+                    </a:prstGeom>
+                  </pic:spPr>
+                </pic:pic>
+              </a:graphicData>
+            </a:graphic>
+          </wp:inline>
+        </w:drawing>
+      </w:r>
+    </w:p>
+    <w:p/>
+    <w:p>
+      <w:pPr>
+        <w:pStyle w:val="Ttulo2"/>
+      </w:pPr>
+      <w:r>
+        <w:t>Actualización Maestro Detalle</w:t>
+      </w:r>
+    </w:p>
+    <w:p>
+      <w:r>
+        <w:t>Este problema involucra utilizar al mismo tiempo varios archivos de datos.</w:t>
+      </w:r>
+    </w:p>
+    <w:p>
+      <w:pPr>
+        <w:pStyle w:val="Prrafodelista"/>
+        <w:numPr>
+          <w:ilvl w:val="0"/>
+          <w:numId w:val="12"/>
+        </w:numPr>
+      </w:pPr>
+      <w:r>
+        <w:t>Se denomina maestro al archivo que resume un determinado conjunto de datos.</w:t>
+      </w:r>
+    </w:p>
+    <w:p>
+      <w:pPr>
+        <w:pStyle w:val="Prrafodelista"/>
+        <w:numPr>
+          <w:ilvl w:val="0"/>
+          <w:numId w:val="12"/>
+        </w:numPr>
+      </w:pPr>
+      <w:r>
+        <w:t>Se denomina detalle al que agrupa información que se utilizará para modificar el contenido del archivo maestro.</w:t>
+      </w:r>
+    </w:p>
+    <w:p>
+      <w:pPr>
+        <w:pStyle w:val="Prrafodelista"/>
+        <w:numPr>
+          <w:ilvl w:val="0"/>
+          <w:numId w:val="12"/>
+        </w:numPr>
+      </w:pPr>
+      <w:r>
+        <w:t>En general:</w:t>
+      </w:r>
+    </w:p>
+    <w:p>
+      <w:pPr>
+        <w:pStyle w:val="Prrafodelista"/>
+        <w:numPr>
+          <w:ilvl w:val="1"/>
+          <w:numId w:val="12"/>
+        </w:numPr>
+      </w:pPr>
+      <w:r>
+        <w:t>Un maestro</w:t>
+      </w:r>
+    </w:p>
+    <w:p>
+      <w:pPr>
+        <w:pStyle w:val="Prrafodelista"/>
+        <w:numPr>
+          <w:ilvl w:val="1"/>
+          <w:numId w:val="12"/>
+        </w:numPr>
+      </w:pPr>
+      <w:r>
+        <w:t>N detalles.</w:t>
+      </w:r>
+    </w:p>
+    <w:p>
+      <w:r>
+        <w:t>Consideraciones del proceso (precondiciones).</w:t>
+      </w:r>
+    </w:p>
+    <w:p>
+      <w:pPr>
+        <w:pStyle w:val="Prrafodelista"/>
+        <w:numPr>
+          <w:ilvl w:val="0"/>
+          <w:numId w:val="13"/>
+        </w:numPr>
+      </w:pPr>
+      <w:r>
+        <w:t>Ambos archivos (maestro y detalle) están ordenados por el mismo criterio</w:t>
+      </w:r>
+    </w:p>
+    <w:p>
+      <w:pPr>
+        <w:pStyle w:val="Prrafodelista"/>
+        <w:numPr>
+          <w:ilvl w:val="0"/>
+          <w:numId w:val="13"/>
+        </w:numPr>
+      </w:pPr>
+      <w:r>
+        <w:t>En el archivo detalle solo aparecen empleados que existen en el archivo maestro</w:t>
+      </w:r>
+    </w:p>
+    <w:p>
+      <w:pPr>
+        <w:pStyle w:val="Prrafodelista"/>
+        <w:numPr>
+          <w:ilvl w:val="0"/>
+          <w:numId w:val="13"/>
+        </w:numPr>
+      </w:pPr>
+      <w:r>
+        <w:t>Cada empleado del archivo maestro a lo sumo puede aparecer una vez en el archivo detalle.</w:t>
+      </w:r>
+    </w:p>
+    <w:p>
+      <w:r>
+        <w:lastRenderedPageBreak/>
+        <w:drawing>
+          <wp:inline distT="0" distB="0" distL="0" distR="0" wp14:anchorId="396F26E5" wp14:editId="02706A20">
+            <wp:extent cx="5400040" cy="2454275"/>
+            <wp:effectExtent l="0" t="0" r="0" b="3175"/>
+            <wp:docPr id="223578341" name="Imagen 1"/>
+            <wp:cNvGraphicFramePr>
+              <a:graphicFrameLocks xmlns:a="http://schemas.openxmlformats.org/drawingml/2006/main" noChangeAspect="1"/>
+            </wp:cNvGraphicFramePr>
+            <a:graphic xmlns:a="http://schemas.openxmlformats.org/drawingml/2006/main">
+              <a:graphicData uri="http://schemas.openxmlformats.org/drawingml/2006/picture">
+                <pic:pic xmlns:pic="http://schemas.openxmlformats.org/drawingml/2006/picture">
+                  <pic:nvPicPr>
+                    <pic:cNvPr id="223578341" name=""/>
+                    <pic:cNvPicPr/>
+                  </pic:nvPicPr>
+                  <pic:blipFill>
+                    <a:blip r:embed="rId15"/>
+                    <a:stretch>
+                      <a:fillRect/>
+                    </a:stretch>
+                  </pic:blipFill>
+                  <pic:spPr>
+                    <a:xfrm>
+                      <a:off x="0" y="0"/>
+                      <a:ext cx="5400040" cy="2454275"/>
+                    </a:xfrm>
+                    <a:prstGeom prst="rect">
+                      <a:avLst/>
+                    </a:prstGeom>
+                  </pic:spPr>
+                </pic:pic>
+              </a:graphicData>
+            </a:graphic>
+          </wp:inline>
+        </w:drawing>
+      </w:r>
+    </w:p>
+    <w:p/>
+    <w:p>
+      <w:r>
+        <w:t>Precondiciones del ejemplo.</w:t>
+      </w:r>
+    </w:p>
+    <w:p>
+      <w:pPr>
+        <w:pStyle w:val="Prrafodelista"/>
+        <w:numPr>
+          <w:ilvl w:val="0"/>
+          <w:numId w:val="14"/>
+        </w:numPr>
+      </w:pPr>
+      <w:r>
+        <w:t>Ambos archivos (maestro y detalle) están ordenados por código del producto.</w:t>
+      </w:r>
+    </w:p>
+    <w:p>
+      <w:pPr>
+        <w:pStyle w:val="Prrafodelista"/>
+        <w:numPr>
+          <w:ilvl w:val="0"/>
+          <w:numId w:val="14"/>
+        </w:numPr>
+      </w:pPr>
+      <w:r>
+        <w:t>En el archivo detalle solo aparecen productos que existen en el archivo maestro.</w:t>
+      </w:r>
+    </w:p>
+    <w:p>
+      <w:pPr>
+        <w:pStyle w:val="Prrafodelista"/>
+        <w:numPr>
+          <w:ilvl w:val="0"/>
+          <w:numId w:val="14"/>
+        </w:numPr>
+      </w:pPr>
+      <w:r>
+        <w:t>Cada producto del maestro puede ser, a lo largo del día, vendido más de una vez, por lo tanto, en el archivo detalle pueden existir varios registros correspondientes al mismo producto.</w:t>
+      </w:r>
+    </w:p>
+    <w:p>
+      <w:r>
+        <w:drawing>
+          <wp:inline distT="0" distB="0" distL="0" distR="0" wp14:anchorId="7118B32B" wp14:editId="7528E357">
+            <wp:extent cx="5400040" cy="2632710"/>
+            <wp:effectExtent l="0" t="0" r="0" b="0"/>
+            <wp:docPr id="1387727758" name="Imagen 1"/>
+            <wp:cNvGraphicFramePr>
+              <a:graphicFrameLocks xmlns:a="http://schemas.openxmlformats.org/drawingml/2006/main" noChangeAspect="1"/>
+            </wp:cNvGraphicFramePr>
+            <a:graphic xmlns:a="http://schemas.openxmlformats.org/drawingml/2006/main">
+              <a:graphicData uri="http://schemas.openxmlformats.org/drawingml/2006/picture">
+                <pic:pic xmlns:pic="http://schemas.openxmlformats.org/drawingml/2006/picture">
+                  <pic:nvPicPr>
+                    <pic:cNvPr id="1387727758" name=""/>
+                    <pic:cNvPicPr/>
+                  </pic:nvPicPr>
+                  <pic:blipFill>
+                    <a:blip r:embed="rId16"/>
+                    <a:stretch>
+                      <a:fillRect/>
+                    </a:stretch>
+                  </pic:blipFill>
+                  <pic:spPr>
+                    <a:xfrm>
+                      <a:off x="0" y="0"/>
+                      <a:ext cx="5400040" cy="2632710"/>
+                    </a:xfrm>
+                    <a:prstGeom prst="rect">
+                      <a:avLst/>
+                    </a:prstGeom>
+                  </pic:spPr>
+                </pic:pic>
+              </a:graphicData>
+            </a:graphic>
+          </wp:inline>
+        </w:drawing>
+      </w:r>
+    </w:p>
+    <w:p/>
+    <w:p>
+      <w:r>
+        <w:t>Solución correcta.</w:t>
+      </w:r>
+    </w:p>
+    <w:p>
+      <w:r>
+        <w:lastRenderedPageBreak/>
+        <w:drawing>
+          <wp:inline distT="0" distB="0" distL="0" distR="0" wp14:anchorId="07BD6B0C" wp14:editId="42DF6978">
+            <wp:extent cx="5400040" cy="2366645"/>
+            <wp:effectExtent l="0" t="0" r="0" b="0"/>
+            <wp:docPr id="12952172" name="Imagen 1"/>
+            <wp:cNvGraphicFramePr>
+              <a:graphicFrameLocks xmlns:a="http://schemas.openxmlformats.org/drawingml/2006/main" noChangeAspect="1"/>
+            </wp:cNvGraphicFramePr>
+            <a:graphic xmlns:a="http://schemas.openxmlformats.org/drawingml/2006/main">
+              <a:graphicData uri="http://schemas.openxmlformats.org/drawingml/2006/picture">
+                <pic:pic xmlns:pic="http://schemas.openxmlformats.org/drawingml/2006/picture">
+                  <pic:nvPicPr>
+                    <pic:cNvPr id="12952172" name=""/>
+                    <pic:cNvPicPr/>
+                  </pic:nvPicPr>
+                  <pic:blipFill>
+                    <a:blip r:embed="rId17"/>
+                    <a:stretch>
+                      <a:fillRect/>
+                    </a:stretch>
+                  </pic:blipFill>
+                  <pic:spPr>
+                    <a:xfrm>
+                      <a:off x="0" y="0"/>
+                      <a:ext cx="5400040" cy="2366645"/>
+                    </a:xfrm>
+                    <a:prstGeom prst="rect">
+                      <a:avLst/>
+                    </a:prstGeom>
+                  </pic:spPr>
+                </pic:pic>
+              </a:graphicData>
+            </a:graphic>
+          </wp:inline>
+        </w:drawing>
+      </w:r>
+    </w:p>
+    <w:p/>
+    <w:p>
+      <w:pPr>
+        <w:pStyle w:val="Ttulo2"/>
+      </w:pPr>
+      <w:r>
+        <w:t>Un maestro N detalles.</w:t>
+      </w:r>
+    </w:p>
+    <w:p>
+      <w:r>
+        <w:t xml:space="preserve">El problema siguiente generaliza aún más el problema anterior. El maestro se actualiza con </w:t>
+      </w:r>
+      <w:r>
+        <w:rPr>
+          <w:u w:val="single"/>
+        </w:rPr>
+        <w:t>tres archivos detalles</w:t>
+      </w:r>
+      <w:r>
+        <w:t>. Los archivos detalle están ordenados de menor a mayor. Condiciones de archivos iguales, misma declaración de tipos del problema anterior.</w:t>
+      </w:r>
+    </w:p>
+    <w:p>
+      <w:r>
+        <w:drawing>
+          <wp:inline distT="0" distB="0" distL="0" distR="0" wp14:anchorId="10DF2834" wp14:editId="0AA92B1C">
+            <wp:extent cx="5400040" cy="2353310"/>
+            <wp:effectExtent l="0" t="0" r="0" b="8890"/>
+            <wp:docPr id="1077043172" name="Imagen 1"/>
+            <wp:cNvGraphicFramePr>
+              <a:graphicFrameLocks xmlns:a="http://schemas.openxmlformats.org/drawingml/2006/main" noChangeAspect="1"/>
+            </wp:cNvGraphicFramePr>
+            <a:graphic xmlns:a="http://schemas.openxmlformats.org/drawingml/2006/main">
+              <a:graphicData uri="http://schemas.openxmlformats.org/drawingml/2006/picture">
+                <pic:pic xmlns:pic="http://schemas.openxmlformats.org/drawingml/2006/picture">
+                  <pic:nvPicPr>
+                    <pic:cNvPr id="1077043172" name=""/>
+                    <pic:cNvPicPr/>
+                  </pic:nvPicPr>
+                  <pic:blipFill>
+                    <a:blip r:embed="rId18"/>
+                    <a:stretch>
+                      <a:fillRect/>
+                    </a:stretch>
+                  </pic:blipFill>
+                  <pic:spPr>
+                    <a:xfrm>
+                      <a:off x="0" y="0"/>
+                      <a:ext cx="5400040" cy="2353310"/>
+                    </a:xfrm>
+                    <a:prstGeom prst="rect">
+                      <a:avLst/>
+                    </a:prstGeom>
+                  </pic:spPr>
+                </pic:pic>
+              </a:graphicData>
+            </a:graphic>
+          </wp:inline>
+        </w:drawing>
+      </w:r>
+    </w:p>
+    <w:p>
+      <w:r>
+        <w:lastRenderedPageBreak/>
+        <w:drawing>
+          <wp:inline distT="0" distB="0" distL="0" distR="0" wp14:anchorId="624C789A" wp14:editId="05DB12DB">
+            <wp:extent cx="5400040" cy="3030855"/>
+            <wp:effectExtent l="0" t="0" r="0" b="0"/>
+            <wp:docPr id="561629524" name="Imagen 1"/>
+            <wp:cNvGraphicFramePr>
+              <a:graphicFrameLocks xmlns:a="http://schemas.openxmlformats.org/drawingml/2006/main" noChangeAspect="1"/>
+            </wp:cNvGraphicFramePr>
+            <a:graphic xmlns:a="http://schemas.openxmlformats.org/drawingml/2006/main">
+              <a:graphicData uri="http://schemas.openxmlformats.org/drawingml/2006/picture">
+                <pic:pic xmlns:pic="http://schemas.openxmlformats.org/drawingml/2006/picture">
+                  <pic:nvPicPr>
+                    <pic:cNvPr id="561629524" name=""/>
+                    <pic:cNvPicPr/>
+                  </pic:nvPicPr>
+                  <pic:blipFill>
+                    <a:blip r:embed="rId19"/>
+                    <a:stretch>
+                      <a:fillRect/>
+                    </a:stretch>
+                  </pic:blipFill>
+                  <pic:spPr>
+                    <a:xfrm>
+                      <a:off x="0" y="0"/>
+                      <a:ext cx="5400040" cy="3030855"/>
+                    </a:xfrm>
+                    <a:prstGeom prst="rect">
+                      <a:avLst/>
+                    </a:prstGeom>
+                  </pic:spPr>
+                </pic:pic>
+              </a:graphicData>
+            </a:graphic>
+          </wp:inline>
+        </w:drawing>
+      </w:r>
+    </w:p>
+    <w:p/>
+    <w:p>
+      <w:pPr>
+        <w:pStyle w:val="Ttulo2"/>
+      </w:pPr>
+      <w:r>
+        <w:t>Corte de control</w:t>
+      </w:r>
+    </w:p>
+    <w:p>
+      <w:r>
+        <w:t>El problema consiste en la generación de reportes</w:t>
+      </w:r>
+    </w:p>
+    <w:p>
+      <w:pPr>
+        <w:pStyle w:val="Prrafodelista"/>
+        <w:numPr>
+          <w:ilvl w:val="0"/>
+          <w:numId w:val="15"/>
+        </w:numPr>
+      </w:pPr>
+      <w:r>
+        <w:t xml:space="preserve">Es un problema clásico en el manejo de BD. </w:t>
+      </w:r>
+    </w:p>
+    <w:p>
+      <w:pPr>
+        <w:pStyle w:val="Prrafodelista"/>
+        <w:numPr>
+          <w:ilvl w:val="0"/>
+          <w:numId w:val="15"/>
+        </w:numPr>
+      </w:pPr>
+      <w:r>
+        <w:t>Si bien los DBMS lo manejan diferente, veremos la algorítmica clásica de los mismos.</w:t>
+      </w:r>
+    </w:p>
+    <w:p>
+      <w:pPr>
+        <w:pStyle w:val="Prrafodelista"/>
+        <w:numPr>
+          <w:ilvl w:val="0"/>
+          <w:numId w:val="15"/>
+        </w:numPr>
+      </w:pPr>
+      <w:r>
+        <w:t>Precondiciones</w:t>
+      </w:r>
+    </w:p>
+    <w:p>
+      <w:pPr>
+        <w:pStyle w:val="Prrafodelista"/>
+        <w:numPr>
+          <w:ilvl w:val="1"/>
+          <w:numId w:val="15"/>
+        </w:numPr>
+      </w:pPr>
+      <w:r>
+        <w:t>El archivo se encuentra ordenado por provincia, partido y ciudad</w:t>
+      </w:r>
+    </w:p>
+    <w:p>
+      <w:r>
+        <w:drawing>
+          <wp:inline distT="0" distB="0" distL="0" distR="0" wp14:anchorId="17F97712" wp14:editId="12EF7970">
+            <wp:extent cx="5400040" cy="2368550"/>
+            <wp:effectExtent l="0" t="0" r="0" b="0"/>
+            <wp:docPr id="606656884" name="Imagen 1"/>
+            <wp:cNvGraphicFramePr>
+              <a:graphicFrameLocks xmlns:a="http://schemas.openxmlformats.org/drawingml/2006/main" noChangeAspect="1"/>
+            </wp:cNvGraphicFramePr>
+            <a:graphic xmlns:a="http://schemas.openxmlformats.org/drawingml/2006/main">
+              <a:graphicData uri="http://schemas.openxmlformats.org/drawingml/2006/picture">
+                <pic:pic xmlns:pic="http://schemas.openxmlformats.org/drawingml/2006/picture">
+                  <pic:nvPicPr>
+                    <pic:cNvPr id="606656884" name=""/>
+                    <pic:cNvPicPr/>
+                  </pic:nvPicPr>
+                  <pic:blipFill>
+                    <a:blip r:embed="rId20"/>
+                    <a:stretch>
+                      <a:fillRect/>
+                    </a:stretch>
+                  </pic:blipFill>
+                  <pic:spPr>
+                    <a:xfrm>
+                      <a:off x="0" y="0"/>
+                      <a:ext cx="5400040" cy="2368550"/>
+                    </a:xfrm>
+                    <a:prstGeom prst="rect">
+                      <a:avLst/>
+                    </a:prstGeom>
+                  </pic:spPr>
+                </pic:pic>
+              </a:graphicData>
+            </a:graphic>
+          </wp:inline>
+        </w:drawing>
+      </w:r>
+    </w:p>
+    <w:p>
+      <w:r>
+        <w:lastRenderedPageBreak/>
+        <w:drawing>
+          <wp:inline distT="0" distB="0" distL="0" distR="0" wp14:anchorId="107C5287" wp14:editId="2966D5BD">
+            <wp:extent cx="5400040" cy="4382135"/>
+            <wp:effectExtent l="0" t="0" r="0" b="0"/>
+            <wp:docPr id="23715533" name="Imagen 1"/>
+            <wp:cNvGraphicFramePr>
+              <a:graphicFrameLocks xmlns:a="http://schemas.openxmlformats.org/drawingml/2006/main" noChangeAspect="1"/>
+            </wp:cNvGraphicFramePr>
+            <a:graphic xmlns:a="http://schemas.openxmlformats.org/drawingml/2006/main">
+              <a:graphicData uri="http://schemas.openxmlformats.org/drawingml/2006/picture">
+                <pic:pic xmlns:pic="http://schemas.openxmlformats.org/drawingml/2006/picture">
+                  <pic:nvPicPr>
+                    <pic:cNvPr id="23715533" name=""/>
+                    <pic:cNvPicPr/>
+                  </pic:nvPicPr>
+                  <pic:blipFill>
+                    <a:blip r:embed="rId21"/>
+                    <a:stretch>
+                      <a:fillRect/>
+                    </a:stretch>
+                  </pic:blipFill>
+                  <pic:spPr>
+                    <a:xfrm>
+                      <a:off x="0" y="0"/>
+                      <a:ext cx="5400040" cy="4382135"/>
+                    </a:xfrm>
+                    <a:prstGeom prst="rect">
+                      <a:avLst/>
+                    </a:prstGeom>
+                  </pic:spPr>
+                </pic:pic>
+              </a:graphicData>
+            </a:graphic>
+          </wp:inline>
+        </w:drawing>
+      </w:r>
+    </w:p>
+    <w:p>
+      <w:r>
+        <w:drawing>
+          <wp:inline distT="0" distB="0" distL="0" distR="0" wp14:anchorId="0603FB62" wp14:editId="34111DBC">
+            <wp:extent cx="5400040" cy="2430780"/>
+            <wp:effectExtent l="0" t="0" r="0" b="7620"/>
+            <wp:docPr id="814224848" name="Imagen 1"/>
+            <wp:cNvGraphicFramePr>
+              <a:graphicFrameLocks xmlns:a="http://schemas.openxmlformats.org/drawingml/2006/main" noChangeAspect="1"/>
+            </wp:cNvGraphicFramePr>
+            <a:graphic xmlns:a="http://schemas.openxmlformats.org/drawingml/2006/main">
+              <a:graphicData uri="http://schemas.openxmlformats.org/drawingml/2006/picture">
+                <pic:pic xmlns:pic="http://schemas.openxmlformats.org/drawingml/2006/picture">
+                  <pic:nvPicPr>
+                    <pic:cNvPr id="814224848" name=""/>
+                    <pic:cNvPicPr/>
+                  </pic:nvPicPr>
+                  <pic:blipFill>
+                    <a:blip r:embed="rId22"/>
+                    <a:stretch>
+                      <a:fillRect/>
+                    </a:stretch>
+                  </pic:blipFill>
+                  <pic:spPr>
+                    <a:xfrm>
+                      <a:off x="0" y="0"/>
+                      <a:ext cx="5400040" cy="2430780"/>
+                    </a:xfrm>
+                    <a:prstGeom prst="rect">
+                      <a:avLst/>
+                    </a:prstGeom>
+                  </pic:spPr>
+                </pic:pic>
+              </a:graphicData>
+            </a:graphic>
+          </wp:inline>
+        </w:drawing>
+      </w:r>
+    </w:p>
+    <w:p/>
+    <w:p>
+      <w:pPr>
+        <w:pStyle w:val="Ttulo2"/>
+      </w:pPr>
+      <w:proofErr w:type="spellStart"/>
+      <w:r>
+        <w:t>Merge</w:t>
+      </w:r>
+      <w:proofErr w:type="spellEnd"/>
+    </w:p>
+    <w:p>
+      <w:r>
+        <w:t xml:space="preserve">El </w:t>
+      </w:r>
+      <w:proofErr w:type="spellStart"/>
+      <w:r>
+        <w:t>merge</w:t>
+      </w:r>
+      <w:proofErr w:type="spellEnd"/>
+      <w:r>
+        <w:t xml:space="preserve"> consiste</w:t>
+      </w:r>
+      <w:r>
+        <w:t xml:space="preserve"> en resumir información de archivos similares bajo una única estructura. El archivo maestro no existe, solo existe archivos detalles. A partir de esta información lo que hacemos es compactar todos estos archivos en uno solo que va a ser el nuevo archivo maestro.</w:t>
+      </w:r>
+    </w:p>
+    <w:p>
+      <w:r>
+        <w:t>Involucra archivos con contenido similar, el cual debe resumirse en un único archivo.</w:t>
+      </w:r>
+    </w:p>
+    <w:p>
+      <w:r>
+        <w:t>Precondiciones:</w:t>
+      </w:r>
+    </w:p>
+    <w:p>
+      <w:pPr>
+        <w:pStyle w:val="Prrafodelista"/>
+        <w:numPr>
+          <w:ilvl w:val="0"/>
+          <w:numId w:val="16"/>
+        </w:numPr>
+      </w:pPr>
+      <w:r>
+        <w:lastRenderedPageBreak/>
+        <w:t>Todos los archivos detalle tienen igual estructura.</w:t>
+      </w:r>
+    </w:p>
+    <w:p>
+      <w:pPr>
+        <w:pStyle w:val="Prrafodelista"/>
+        <w:numPr>
+          <w:ilvl w:val="0"/>
+          <w:numId w:val="16"/>
+        </w:numPr>
+      </w:pPr>
+      <w:r>
+        <w:t>Todos están ordenados por igual criterio.</w:t>
+      </w:r>
+    </w:p>
+    <w:p>
+      <w:r>
+        <w:t>Primer ejemplo:</w:t>
+      </w:r>
+    </w:p>
+    <w:p>
+      <w:r>
+        <w:t>Conceptos de Programación inscribe alumnos que cursarán la materia en tres computadoras separadas. Cada una de ellas genera un archivo con los datos personales de los estudiantes, luego son ordenados físicamente por otro proceso. El problema que tienen los JTP es generar un archivo maestro de la asignatura.</w:t>
+      </w:r>
+    </w:p>
+    <w:p>
+      <w:r>
+        <w:t>Precondiciones:</w:t>
+      </w:r>
+    </w:p>
+    <w:p>
+      <w:pPr>
+        <w:pStyle w:val="Prrafodelista"/>
+        <w:numPr>
+          <w:ilvl w:val="0"/>
+          <w:numId w:val="17"/>
+        </w:numPr>
+      </w:pPr>
+      <w:r>
+        <w:t>El proceso recibe tres archivos con igual estructura</w:t>
+      </w:r>
+    </w:p>
+    <w:p>
+      <w:pPr>
+        <w:pStyle w:val="Prrafodelista"/>
+        <w:numPr>
+          <w:ilvl w:val="0"/>
+          <w:numId w:val="17"/>
+        </w:numPr>
+      </w:pPr>
+      <w:r>
+        <w:t>Los archivos están ordenados por nombre de alumno</w:t>
+      </w:r>
+    </w:p>
+    <w:p>
+      <w:pPr>
+        <w:pStyle w:val="Prrafodelista"/>
+        <w:numPr>
+          <w:ilvl w:val="0"/>
+          <w:numId w:val="17"/>
+        </w:numPr>
+      </w:pPr>
+      <w:r>
+        <w:t>Un alumno solo aparece una vez en el archivo</w:t>
+      </w:r>
+    </w:p>
+    <w:p>
+      <w:r>
+        <w:t>Postcondición</w:t>
+      </w:r>
+    </w:p>
+    <w:p>
+      <w:pPr>
+        <w:pStyle w:val="Prrafodelista"/>
+        <w:numPr>
+          <w:ilvl w:val="0"/>
+          <w:numId w:val="18"/>
+        </w:numPr>
+      </w:pPr>
+      <w:r>
+        <w:t>Se genera el archivo maestro de la asignatura ordenado por nombre de alumno.</w:t>
+      </w:r>
+    </w:p>
+    <w:p/>
+    <w:p>
+      <w:r>
+        <w:drawing>
+          <wp:inline distT="0" distB="0" distL="0" distR="0" wp14:anchorId="1A5492E3" wp14:editId="5CDFB1E1">
+            <wp:extent cx="5400040" cy="2456180"/>
+            <wp:effectExtent l="0" t="0" r="0" b="1270"/>
+            <wp:docPr id="590079081" name="Imagen 1"/>
+            <wp:cNvGraphicFramePr>
+              <a:graphicFrameLocks xmlns:a="http://schemas.openxmlformats.org/drawingml/2006/main" noChangeAspect="1"/>
+            </wp:cNvGraphicFramePr>
+            <a:graphic xmlns:a="http://schemas.openxmlformats.org/drawingml/2006/main">
+              <a:graphicData uri="http://schemas.openxmlformats.org/drawingml/2006/picture">
+                <pic:pic xmlns:pic="http://schemas.openxmlformats.org/drawingml/2006/picture">
+                  <pic:nvPicPr>
+                    <pic:cNvPr id="590079081" name=""/>
+                    <pic:cNvPicPr/>
+                  </pic:nvPicPr>
+                  <pic:blipFill>
+                    <a:blip r:embed="rId23"/>
+                    <a:stretch>
+                      <a:fillRect/>
+                    </a:stretch>
+                  </pic:blipFill>
+                  <pic:spPr>
+                    <a:xfrm>
+                      <a:off x="0" y="0"/>
+                      <a:ext cx="5400040" cy="2456180"/>
+                    </a:xfrm>
+                    <a:prstGeom prst="rect">
+                      <a:avLst/>
+                    </a:prstGeom>
+                  </pic:spPr>
+                </pic:pic>
+              </a:graphicData>
+            </a:graphic>
+          </wp:inline>
+        </w:drawing>
+      </w:r>
+    </w:p>
+    <w:p/>
+    <w:p>
+      <w:r>
+        <w:lastRenderedPageBreak/>
+        <w:drawing>
+          <wp:inline distT="0" distB="0" distL="0" distR="0" wp14:anchorId="72EF192D" wp14:editId="0B2DEF40">
+            <wp:extent cx="5400040" cy="2667635"/>
+            <wp:effectExtent l="0" t="0" r="0" b="0"/>
+            <wp:docPr id="1404796498" name="Imagen 1"/>
+            <wp:cNvGraphicFramePr>
+              <a:graphicFrameLocks xmlns:a="http://schemas.openxmlformats.org/drawingml/2006/main" noChangeAspect="1"/>
+            </wp:cNvGraphicFramePr>
+            <a:graphic xmlns:a="http://schemas.openxmlformats.org/drawingml/2006/main">
+              <a:graphicData uri="http://schemas.openxmlformats.org/drawingml/2006/picture">
+                <pic:pic xmlns:pic="http://schemas.openxmlformats.org/drawingml/2006/picture">
+                  <pic:nvPicPr>
+                    <pic:cNvPr id="1404796498" name=""/>
+                    <pic:cNvPicPr/>
+                  </pic:nvPicPr>
+                  <pic:blipFill>
+                    <a:blip r:embed="rId24"/>
+                    <a:stretch>
+                      <a:fillRect/>
+                    </a:stretch>
+                  </pic:blipFill>
+                  <pic:spPr>
+                    <a:xfrm>
+                      <a:off x="0" y="0"/>
+                      <a:ext cx="5400040" cy="2667635"/>
+                    </a:xfrm>
+                    <a:prstGeom prst="rect">
+                      <a:avLst/>
+                    </a:prstGeom>
+                  </pic:spPr>
+                </pic:pic>
+              </a:graphicData>
+            </a:graphic>
+          </wp:inline>
+        </w:drawing>
+      </w:r>
+    </w:p>
+    <w:p/>
     <w:sectPr>
       <w:pgSz w:w="11906" w:h="16838"/>
       <w:pgMar w:top="1417" w:right="1701" w:bottom="1417" w:left="1701" w:header="708" w:footer="708" w:gutter="0"/>
@@ -1329,8 +2329,121 @@
 </file>
 
 <file path=word/numbering.xml><?xml version="1.0" encoding="utf-8"?>
-<w:numbering xmlns:wpc="http://schemas.microsoft.com/office/word/2010/wordprocessingCanvas" xmlns:cx="http://schemas.microsoft.com/office/drawing/2014/chartex" xmlns:cx1="http://schemas.microsoft.com/office/drawing/2015/9/8/chartex" xmlns:cx2="http://schemas.microsoft.com/office/drawing/2015/10/21/chartex" xmlns:cx3="http://schemas.microsoft.com/office/drawing/2016/5/9/chartex" xmlns:cx4="http://schemas.microsoft.com/office/drawing/2016/5/10/chartex" xmlns:cx5="http://schemas.microsoft.com/office/drawing/2016/5/11/chartex" xmlns:cx6="http://schemas.microsoft.com/office/drawing/2016/5/12/chartex" xmlns:cx7="http://schemas.microsoft.com/office/drawing/2016/5/13/chartex" xmlns:cx8="http://schemas.microsoft.com/office/drawing/2016/5/14/chartex" xmlns:mc="http://schemas.openxmlformats.org/markup-compatibility/2006" xmlns:aink="http://schemas.microsoft.com/office/drawing/2016/ink" xmlns:am3d="http://schemas.microsoft.com/office/drawing/2017/model3d" xmlns:o="urn:schemas-microsoft-com:office:office" xmlns:oel="http://schemas.microsoft.com/office/2019/extlst" xmlns:r="http://schemas.openxmlformats.org/officeDocument/2006/relationships" xmlns:m="http://schemas.openxmlformats.org/officeDocument/2006/math" xmlns:v="urn:schemas-microsoft-com:vml" xmlns:wp14="http://schemas.microsoft.com/office/word/2010/wordprocessingDrawing" xmlns:wp="http://schemas.openxmlformats.org/drawingml/2006/wordprocessingDrawing" xmlns:w10="urn:schemas-microsoft-com:office:word" xmlns:w="http://schemas.openxmlformats.org/wordprocessingml/2006/main" xmlns:w14="http://schemas.microsoft.com/office/word/2010/wordml" xmlns:w15="http://schemas.microsoft.com/office/word/2012/wordml" xmlns:w16cex="http://schemas.microsoft.com/office/word/2018/wordml/cex" xmlns:w16cid="http://schemas.microsoft.com/office/word/2016/wordml/cid" xmlns:w16="http://schemas.microsoft.com/office/word/2018/wordml" xmlns:w16sdtdh="http://schemas.microsoft.com/office/word/2020/wordml/sdtdatahash" xmlns:w16se="http://schemas.microsoft.com/office/word/2015/wordml/symex" xmlns:wpg="http://schemas.microsoft.com/office/word/2010/wordprocessingGroup" xmlns:wpi="http://schemas.microsoft.com/office/word/2010/wordprocessingInk" xmlns:wne="http://schemas.microsoft.com/office/word/2006/wordml" xmlns:wps="http://schemas.microsoft.com/office/word/2010/wordprocessingShape" mc:Ignorable="w14 w15 w16se w16cid w16 w16cex w16sdtdh wp14">
+<w:numbering xmlns:wpc="http://schemas.microsoft.com/office/word/2010/wordprocessingCanvas" xmlns:cx="http://schemas.microsoft.com/office/drawing/2014/chartex" xmlns:cx1="http://schemas.microsoft.com/office/drawing/2015/9/8/chartex" xmlns:cx2="http://schemas.microsoft.com/office/drawing/2015/10/21/chartex" xmlns:cx3="http://schemas.microsoft.com/office/drawing/2016/5/9/chartex" xmlns:cx4="http://schemas.microsoft.com/office/drawing/2016/5/10/chartex" xmlns:cx5="http://schemas.microsoft.com/office/drawing/2016/5/11/chartex" xmlns:cx6="http://schemas.microsoft.com/office/drawing/2016/5/12/chartex" xmlns:cx7="http://schemas.microsoft.com/office/drawing/2016/5/13/chartex" xmlns:cx8="http://schemas.microsoft.com/office/drawing/2016/5/14/chartex" xmlns:mc="http://schemas.openxmlformats.org/markup-compatibility/2006" xmlns:aink="http://schemas.microsoft.com/office/drawing/2016/ink" xmlns:am3d="http://schemas.microsoft.com/office/drawing/2017/model3d" xmlns:o="urn:schemas-microsoft-com:office:office" xmlns:oel="http://schemas.microsoft.com/office/2019/extlst" xmlns:r="http://schemas.openxmlformats.org/officeDocument/2006/relationships" xmlns:m="http://schemas.openxmlformats.org/officeDocument/2006/math" xmlns:v="urn:schemas-microsoft-com:vml" xmlns:wp14="http://schemas.microsoft.com/office/word/2010/wordprocessingDrawing" xmlns:wp="http://schemas.openxmlformats.org/drawingml/2006/wordprocessingDrawing" xmlns:w10="urn:schemas-microsoft-com:office:word" xmlns:w="http://schemas.openxmlformats.org/wordprocessingml/2006/main" xmlns:w14="http://schemas.microsoft.com/office/word/2010/wordml" xmlns:w15="http://schemas.microsoft.com/office/word/2012/wordml" xmlns:w16cex="http://schemas.microsoft.com/office/word/2018/wordml/cex" xmlns:w16cid="http://schemas.microsoft.com/office/word/2016/wordml/cid" xmlns:w16="http://schemas.microsoft.com/office/word/2018/wordml" xmlns:w16du="http://schemas.microsoft.com/office/word/2023/wordml/word16du" xmlns:w16sdtdh="http://schemas.microsoft.com/office/word/2020/wordml/sdtdatahash" xmlns:w16se="http://schemas.microsoft.com/office/word/2015/wordml/symex" xmlns:wpg="http://schemas.microsoft.com/office/word/2010/wordprocessingGroup" xmlns:wpi="http://schemas.microsoft.com/office/word/2010/wordprocessingInk" xmlns:wne="http://schemas.microsoft.com/office/word/2006/wordml" xmlns:wps="http://schemas.microsoft.com/office/word/2010/wordprocessingShape" mc:Ignorable="w14 w15 w16se w16cid w16 w16cex w16sdtdh wp14">
   <w:abstractNum w:abstractNumId="0" w15:restartNumberingAfterBreak="0">
+    <w:nsid w:val="02E95A2B"/>
+    <w:multiLevelType w:val="hybridMultilevel"/>
+    <w:tmpl w:val="DD0CB610"/>
+    <w:lvl w:ilvl="0" w:tplc="2C0A0001">
+      <w:start w:val="1"/>
+      <w:numFmt w:val="bullet"/>
+      <w:lvlText w:val=""/>
+      <w:lvlJc w:val="left"/>
+      <w:pPr>
+        <w:ind w:left="720" w:hanging="360"/>
+      </w:pPr>
+      <w:rPr>
+        <w:rFonts w:ascii="Symbol" w:hAnsi="Symbol" w:hint="default"/>
+      </w:rPr>
+    </w:lvl>
+    <w:lvl w:ilvl="1" w:tplc="2C0A0003" w:tentative="1">
+      <w:start w:val="1"/>
+      <w:numFmt w:val="bullet"/>
+      <w:lvlText w:val="o"/>
+      <w:lvlJc w:val="left"/>
+      <w:pPr>
+        <w:ind w:left="1440" w:hanging="360"/>
+      </w:pPr>
+      <w:rPr>
+        <w:rFonts w:ascii="Courier New" w:hAnsi="Courier New" w:cs="Courier New" w:hint="default"/>
+      </w:rPr>
+    </w:lvl>
+    <w:lvl w:ilvl="2" w:tplc="2C0A0005" w:tentative="1">
+      <w:start w:val="1"/>
+      <w:numFmt w:val="bullet"/>
+      <w:lvlText w:val=""/>
+      <w:lvlJc w:val="left"/>
+      <w:pPr>
+        <w:ind w:left="2160" w:hanging="360"/>
+      </w:pPr>
+      <w:rPr>
+        <w:rFonts w:ascii="Wingdings" w:hAnsi="Wingdings" w:hint="default"/>
+      </w:rPr>
+    </w:lvl>
+    <w:lvl w:ilvl="3" w:tplc="2C0A0001" w:tentative="1">
+      <w:start w:val="1"/>
+      <w:numFmt w:val="bullet"/>
+      <w:lvlText w:val=""/>
+      <w:lvlJc w:val="left"/>
+      <w:pPr>
+        <w:ind w:left="2880" w:hanging="360"/>
+      </w:pPr>
+      <w:rPr>
+        <w:rFonts w:ascii="Symbol" w:hAnsi="Symbol" w:hint="default"/>
+      </w:rPr>
+    </w:lvl>
+    <w:lvl w:ilvl="4" w:tplc="2C0A0003" w:tentative="1">
+      <w:start w:val="1"/>
+      <w:numFmt w:val="bullet"/>
+      <w:lvlText w:val="o"/>
+      <w:lvlJc w:val="left"/>
+      <w:pPr>
+        <w:ind w:left="3600" w:hanging="360"/>
+      </w:pPr>
+      <w:rPr>
+        <w:rFonts w:ascii="Courier New" w:hAnsi="Courier New" w:cs="Courier New" w:hint="default"/>
+      </w:rPr>
+    </w:lvl>
+    <w:lvl w:ilvl="5" w:tplc="2C0A0005" w:tentative="1">
+      <w:start w:val="1"/>
+      <w:numFmt w:val="bullet"/>
+      <w:lvlText w:val=""/>
+      <w:lvlJc w:val="left"/>
+      <w:pPr>
+        <w:ind w:left="4320" w:hanging="360"/>
+      </w:pPr>
+      <w:rPr>
+        <w:rFonts w:ascii="Wingdings" w:hAnsi="Wingdings" w:hint="default"/>
+      </w:rPr>
+    </w:lvl>
+    <w:lvl w:ilvl="6" w:tplc="2C0A0001" w:tentative="1">
+      <w:start w:val="1"/>
+      <w:numFmt w:val="bullet"/>
+      <w:lvlText w:val=""/>
+      <w:lvlJc w:val="left"/>
+      <w:pPr>
+        <w:ind w:left="5040" w:hanging="360"/>
+      </w:pPr>
+      <w:rPr>
+        <w:rFonts w:ascii="Symbol" w:hAnsi="Symbol" w:hint="default"/>
+      </w:rPr>
+    </w:lvl>
+    <w:lvl w:ilvl="7" w:tplc="2C0A0003" w:tentative="1">
+      <w:start w:val="1"/>
+      <w:numFmt w:val="bullet"/>
+      <w:lvlText w:val="o"/>
+      <w:lvlJc w:val="left"/>
+      <w:pPr>
+        <w:ind w:left="5760" w:hanging="360"/>
+      </w:pPr>
+      <w:rPr>
+        <w:rFonts w:ascii="Courier New" w:hAnsi="Courier New" w:cs="Courier New" w:hint="default"/>
+      </w:rPr>
+    </w:lvl>
+    <w:lvl w:ilvl="8" w:tplc="2C0A0005" w:tentative="1">
+      <w:start w:val="1"/>
+      <w:numFmt w:val="bullet"/>
+      <w:lvlText w:val=""/>
+      <w:lvlJc w:val="left"/>
+      <w:pPr>
+        <w:ind w:left="6480" w:hanging="360"/>
+      </w:pPr>
+      <w:rPr>
+        <w:rFonts w:ascii="Wingdings" w:hAnsi="Wingdings" w:hint="default"/>
+      </w:rPr>
+    </w:lvl>
+  </w:abstractNum>
+  <w:abstractNum w:abstractNumId="1" w15:restartNumberingAfterBreak="0">
     <w:nsid w:val="14F65462"/>
     <w:multiLevelType w:val="hybridMultilevel"/>
     <w:tmpl w:val="01124696"/>
@@ -1443,7 +2556,7 @@
       </w:rPr>
     </w:lvl>
   </w:abstractNum>
-  <w:abstractNum w:abstractNumId="1" w15:restartNumberingAfterBreak="0">
+  <w:abstractNum w:abstractNumId="2" w15:restartNumberingAfterBreak="0">
     <w:nsid w:val="1A6F46B2"/>
     <w:multiLevelType w:val="hybridMultilevel"/>
     <w:tmpl w:val="E012D27C"/>
@@ -1556,7 +2669,7 @@
       </w:rPr>
     </w:lvl>
   </w:abstractNum>
-  <w:abstractNum w:abstractNumId="2" w15:restartNumberingAfterBreak="0">
+  <w:abstractNum w:abstractNumId="3" w15:restartNumberingAfterBreak="0">
     <w:nsid w:val="1BEE3E8F"/>
     <w:multiLevelType w:val="hybridMultilevel"/>
     <w:tmpl w:val="8D02124A"/>
@@ -1669,7 +2782,7 @@
       </w:rPr>
     </w:lvl>
   </w:abstractNum>
-  <w:abstractNum w:abstractNumId="3" w15:restartNumberingAfterBreak="0">
+  <w:abstractNum w:abstractNumId="4" w15:restartNumberingAfterBreak="0">
     <w:nsid w:val="1C367F02"/>
     <w:multiLevelType w:val="hybridMultilevel"/>
     <w:tmpl w:val="77603F26"/>
@@ -1782,7 +2895,7 @@
       </w:rPr>
     </w:lvl>
   </w:abstractNum>
-  <w:abstractNum w:abstractNumId="4" w15:restartNumberingAfterBreak="0">
+  <w:abstractNum w:abstractNumId="5" w15:restartNumberingAfterBreak="0">
     <w:nsid w:val="1E111A0D"/>
     <w:multiLevelType w:val="hybridMultilevel"/>
     <w:tmpl w:val="2B0E366A"/>
@@ -1895,7 +3008,7 @@
       </w:rPr>
     </w:lvl>
   </w:abstractNum>
-  <w:abstractNum w:abstractNumId="5" w15:restartNumberingAfterBreak="0">
+  <w:abstractNum w:abstractNumId="6" w15:restartNumberingAfterBreak="0">
     <w:nsid w:val="279B1338"/>
     <w:multiLevelType w:val="hybridMultilevel"/>
     <w:tmpl w:val="22BCCBAA"/>
@@ -2008,7 +3121,120 @@
       </w:rPr>
     </w:lvl>
   </w:abstractNum>
-  <w:abstractNum w:abstractNumId="6" w15:restartNumberingAfterBreak="0">
+  <w:abstractNum w:abstractNumId="7" w15:restartNumberingAfterBreak="0">
+    <w:nsid w:val="2C70125F"/>
+    <w:multiLevelType w:val="hybridMultilevel"/>
+    <w:tmpl w:val="0330BD78"/>
+    <w:lvl w:ilvl="0" w:tplc="2C0A0001">
+      <w:start w:val="1"/>
+      <w:numFmt w:val="bullet"/>
+      <w:lvlText w:val=""/>
+      <w:lvlJc w:val="left"/>
+      <w:pPr>
+        <w:ind w:left="720" w:hanging="360"/>
+      </w:pPr>
+      <w:rPr>
+        <w:rFonts w:ascii="Symbol" w:hAnsi="Symbol" w:hint="default"/>
+      </w:rPr>
+    </w:lvl>
+    <w:lvl w:ilvl="1" w:tplc="2C0A0003">
+      <w:start w:val="1"/>
+      <w:numFmt w:val="bullet"/>
+      <w:lvlText w:val="o"/>
+      <w:lvlJc w:val="left"/>
+      <w:pPr>
+        <w:ind w:left="1440" w:hanging="360"/>
+      </w:pPr>
+      <w:rPr>
+        <w:rFonts w:ascii="Courier New" w:hAnsi="Courier New" w:cs="Courier New" w:hint="default"/>
+      </w:rPr>
+    </w:lvl>
+    <w:lvl w:ilvl="2" w:tplc="2C0A0005" w:tentative="1">
+      <w:start w:val="1"/>
+      <w:numFmt w:val="bullet"/>
+      <w:lvlText w:val=""/>
+      <w:lvlJc w:val="left"/>
+      <w:pPr>
+        <w:ind w:left="2160" w:hanging="360"/>
+      </w:pPr>
+      <w:rPr>
+        <w:rFonts w:ascii="Wingdings" w:hAnsi="Wingdings" w:hint="default"/>
+      </w:rPr>
+    </w:lvl>
+    <w:lvl w:ilvl="3" w:tplc="2C0A0001" w:tentative="1">
+      <w:start w:val="1"/>
+      <w:numFmt w:val="bullet"/>
+      <w:lvlText w:val=""/>
+      <w:lvlJc w:val="left"/>
+      <w:pPr>
+        <w:ind w:left="2880" w:hanging="360"/>
+      </w:pPr>
+      <w:rPr>
+        <w:rFonts w:ascii="Symbol" w:hAnsi="Symbol" w:hint="default"/>
+      </w:rPr>
+    </w:lvl>
+    <w:lvl w:ilvl="4" w:tplc="2C0A0003" w:tentative="1">
+      <w:start w:val="1"/>
+      <w:numFmt w:val="bullet"/>
+      <w:lvlText w:val="o"/>
+      <w:lvlJc w:val="left"/>
+      <w:pPr>
+        <w:ind w:left="3600" w:hanging="360"/>
+      </w:pPr>
+      <w:rPr>
+        <w:rFonts w:ascii="Courier New" w:hAnsi="Courier New" w:cs="Courier New" w:hint="default"/>
+      </w:rPr>
+    </w:lvl>
+    <w:lvl w:ilvl="5" w:tplc="2C0A0005" w:tentative="1">
+      <w:start w:val="1"/>
+      <w:numFmt w:val="bullet"/>
+      <w:lvlText w:val=""/>
+      <w:lvlJc w:val="left"/>
+      <w:pPr>
+        <w:ind w:left="4320" w:hanging="360"/>
+      </w:pPr>
+      <w:rPr>
+        <w:rFonts w:ascii="Wingdings" w:hAnsi="Wingdings" w:hint="default"/>
+      </w:rPr>
+    </w:lvl>
+    <w:lvl w:ilvl="6" w:tplc="2C0A0001" w:tentative="1">
+      <w:start w:val="1"/>
+      <w:numFmt w:val="bullet"/>
+      <w:lvlText w:val=""/>
+      <w:lvlJc w:val="left"/>
+      <w:pPr>
+        <w:ind w:left="5040" w:hanging="360"/>
+      </w:pPr>
+      <w:rPr>
+        <w:rFonts w:ascii="Symbol" w:hAnsi="Symbol" w:hint="default"/>
+      </w:rPr>
+    </w:lvl>
+    <w:lvl w:ilvl="7" w:tplc="2C0A0003" w:tentative="1">
+      <w:start w:val="1"/>
+      <w:numFmt w:val="bullet"/>
+      <w:lvlText w:val="o"/>
+      <w:lvlJc w:val="left"/>
+      <w:pPr>
+        <w:ind w:left="5760" w:hanging="360"/>
+      </w:pPr>
+      <w:rPr>
+        <w:rFonts w:ascii="Courier New" w:hAnsi="Courier New" w:cs="Courier New" w:hint="default"/>
+      </w:rPr>
+    </w:lvl>
+    <w:lvl w:ilvl="8" w:tplc="2C0A0005" w:tentative="1">
+      <w:start w:val="1"/>
+      <w:numFmt w:val="bullet"/>
+      <w:lvlText w:val=""/>
+      <w:lvlJc w:val="left"/>
+      <w:pPr>
+        <w:ind w:left="6480" w:hanging="360"/>
+      </w:pPr>
+      <w:rPr>
+        <w:rFonts w:ascii="Wingdings" w:hAnsi="Wingdings" w:hint="default"/>
+      </w:rPr>
+    </w:lvl>
+  </w:abstractNum>
+  <w:abstractNum w:abstractNumId="8" w15:restartNumberingAfterBreak="0">
     <w:nsid w:val="2E8D0E10"/>
     <w:multiLevelType w:val="hybridMultilevel"/>
     <w:tmpl w:val="78FE133C"/>
@@ -2121,7 +3347,233 @@
       </w:rPr>
     </w:lvl>
   </w:abstractNum>
-  <w:abstractNum w:abstractNumId="7" w15:restartNumberingAfterBreak="0">
+  <w:abstractNum w:abstractNumId="9" w15:restartNumberingAfterBreak="0">
+    <w:nsid w:val="2FD717C2"/>
+    <w:multiLevelType w:val="hybridMultilevel"/>
+    <w:tmpl w:val="3E2CAD06"/>
+    <w:lvl w:ilvl="0" w:tplc="2C0A0001">
+      <w:start w:val="1"/>
+      <w:numFmt w:val="bullet"/>
+      <w:lvlText w:val=""/>
+      <w:lvlJc w:val="left"/>
+      <w:pPr>
+        <w:ind w:left="720" w:hanging="360"/>
+      </w:pPr>
+      <w:rPr>
+        <w:rFonts w:ascii="Symbol" w:hAnsi="Symbol" w:hint="default"/>
+      </w:rPr>
+    </w:lvl>
+    <w:lvl w:ilvl="1" w:tplc="2C0A0003" w:tentative="1">
+      <w:start w:val="1"/>
+      <w:numFmt w:val="bullet"/>
+      <w:lvlText w:val="o"/>
+      <w:lvlJc w:val="left"/>
+      <w:pPr>
+        <w:ind w:left="1440" w:hanging="360"/>
+      </w:pPr>
+      <w:rPr>
+        <w:rFonts w:ascii="Courier New" w:hAnsi="Courier New" w:cs="Courier New" w:hint="default"/>
+      </w:rPr>
+    </w:lvl>
+    <w:lvl w:ilvl="2" w:tplc="2C0A0005" w:tentative="1">
+      <w:start w:val="1"/>
+      <w:numFmt w:val="bullet"/>
+      <w:lvlText w:val=""/>
+      <w:lvlJc w:val="left"/>
+      <w:pPr>
+        <w:ind w:left="2160" w:hanging="360"/>
+      </w:pPr>
+      <w:rPr>
+        <w:rFonts w:ascii="Wingdings" w:hAnsi="Wingdings" w:hint="default"/>
+      </w:rPr>
+    </w:lvl>
+    <w:lvl w:ilvl="3" w:tplc="2C0A0001" w:tentative="1">
+      <w:start w:val="1"/>
+      <w:numFmt w:val="bullet"/>
+      <w:lvlText w:val=""/>
+      <w:lvlJc w:val="left"/>
+      <w:pPr>
+        <w:ind w:left="2880" w:hanging="360"/>
+      </w:pPr>
+      <w:rPr>
+        <w:rFonts w:ascii="Symbol" w:hAnsi="Symbol" w:hint="default"/>
+      </w:rPr>
+    </w:lvl>
+    <w:lvl w:ilvl="4" w:tplc="2C0A0003" w:tentative="1">
+      <w:start w:val="1"/>
+      <w:numFmt w:val="bullet"/>
+      <w:lvlText w:val="o"/>
+      <w:lvlJc w:val="left"/>
+      <w:pPr>
+        <w:ind w:left="3600" w:hanging="360"/>
+      </w:pPr>
+      <w:rPr>
+        <w:rFonts w:ascii="Courier New" w:hAnsi="Courier New" w:cs="Courier New" w:hint="default"/>
+      </w:rPr>
+    </w:lvl>
+    <w:lvl w:ilvl="5" w:tplc="2C0A0005" w:tentative="1">
+      <w:start w:val="1"/>
+      <w:numFmt w:val="bullet"/>
+      <w:lvlText w:val=""/>
+      <w:lvlJc w:val="left"/>
+      <w:pPr>
+        <w:ind w:left="4320" w:hanging="360"/>
+      </w:pPr>
+      <w:rPr>
+        <w:rFonts w:ascii="Wingdings" w:hAnsi="Wingdings" w:hint="default"/>
+      </w:rPr>
+    </w:lvl>
+    <w:lvl w:ilvl="6" w:tplc="2C0A0001" w:tentative="1">
+      <w:start w:val="1"/>
+      <w:numFmt w:val="bullet"/>
+      <w:lvlText w:val=""/>
+      <w:lvlJc w:val="left"/>
+      <w:pPr>
+        <w:ind w:left="5040" w:hanging="360"/>
+      </w:pPr>
+      <w:rPr>
+        <w:rFonts w:ascii="Symbol" w:hAnsi="Symbol" w:hint="default"/>
+      </w:rPr>
+    </w:lvl>
+    <w:lvl w:ilvl="7" w:tplc="2C0A0003" w:tentative="1">
+      <w:start w:val="1"/>
+      <w:numFmt w:val="bullet"/>
+      <w:lvlText w:val="o"/>
+      <w:lvlJc w:val="left"/>
+      <w:pPr>
+        <w:ind w:left="5760" w:hanging="360"/>
+      </w:pPr>
+      <w:rPr>
+        <w:rFonts w:ascii="Courier New" w:hAnsi="Courier New" w:cs="Courier New" w:hint="default"/>
+      </w:rPr>
+    </w:lvl>
+    <w:lvl w:ilvl="8" w:tplc="2C0A0005" w:tentative="1">
+      <w:start w:val="1"/>
+      <w:numFmt w:val="bullet"/>
+      <w:lvlText w:val=""/>
+      <w:lvlJc w:val="left"/>
+      <w:pPr>
+        <w:ind w:left="6480" w:hanging="360"/>
+      </w:pPr>
+      <w:rPr>
+        <w:rFonts w:ascii="Wingdings" w:hAnsi="Wingdings" w:hint="default"/>
+      </w:rPr>
+    </w:lvl>
+  </w:abstractNum>
+  <w:abstractNum w:abstractNumId="10" w15:restartNumberingAfterBreak="0">
+    <w:nsid w:val="32274CA7"/>
+    <w:multiLevelType w:val="hybridMultilevel"/>
+    <w:tmpl w:val="E0F82EDE"/>
+    <w:lvl w:ilvl="0" w:tplc="2C0A0001">
+      <w:start w:val="1"/>
+      <w:numFmt w:val="bullet"/>
+      <w:lvlText w:val=""/>
+      <w:lvlJc w:val="left"/>
+      <w:pPr>
+        <w:ind w:left="720" w:hanging="360"/>
+      </w:pPr>
+      <w:rPr>
+        <w:rFonts w:ascii="Symbol" w:hAnsi="Symbol" w:hint="default"/>
+      </w:rPr>
+    </w:lvl>
+    <w:lvl w:ilvl="1" w:tplc="2C0A0003">
+      <w:start w:val="1"/>
+      <w:numFmt w:val="bullet"/>
+      <w:lvlText w:val="o"/>
+      <w:lvlJc w:val="left"/>
+      <w:pPr>
+        <w:ind w:left="1440" w:hanging="360"/>
+      </w:pPr>
+      <w:rPr>
+        <w:rFonts w:ascii="Courier New" w:hAnsi="Courier New" w:cs="Courier New" w:hint="default"/>
+      </w:rPr>
+    </w:lvl>
+    <w:lvl w:ilvl="2" w:tplc="2C0A0005" w:tentative="1">
+      <w:start w:val="1"/>
+      <w:numFmt w:val="bullet"/>
+      <w:lvlText w:val=""/>
+      <w:lvlJc w:val="left"/>
+      <w:pPr>
+        <w:ind w:left="2160" w:hanging="360"/>
+      </w:pPr>
+      <w:rPr>
+        <w:rFonts w:ascii="Wingdings" w:hAnsi="Wingdings" w:hint="default"/>
+      </w:rPr>
+    </w:lvl>
+    <w:lvl w:ilvl="3" w:tplc="2C0A0001" w:tentative="1">
+      <w:start w:val="1"/>
+      <w:numFmt w:val="bullet"/>
+      <w:lvlText w:val=""/>
+      <w:lvlJc w:val="left"/>
+      <w:pPr>
+        <w:ind w:left="2880" w:hanging="360"/>
+      </w:pPr>
+      <w:rPr>
+        <w:rFonts w:ascii="Symbol" w:hAnsi="Symbol" w:hint="default"/>
+      </w:rPr>
+    </w:lvl>
+    <w:lvl w:ilvl="4" w:tplc="2C0A0003" w:tentative="1">
+      <w:start w:val="1"/>
+      <w:numFmt w:val="bullet"/>
+      <w:lvlText w:val="o"/>
+      <w:lvlJc w:val="left"/>
+      <w:pPr>
+        <w:ind w:left="3600" w:hanging="360"/>
+      </w:pPr>
+      <w:rPr>
+        <w:rFonts w:ascii="Courier New" w:hAnsi="Courier New" w:cs="Courier New" w:hint="default"/>
+      </w:rPr>
+    </w:lvl>
+    <w:lvl w:ilvl="5" w:tplc="2C0A0005" w:tentative="1">
+      <w:start w:val="1"/>
+      <w:numFmt w:val="bullet"/>
+      <w:lvlText w:val=""/>
+      <w:lvlJc w:val="left"/>
+      <w:pPr>
+        <w:ind w:left="4320" w:hanging="360"/>
+      </w:pPr>
+      <w:rPr>
+        <w:rFonts w:ascii="Wingdings" w:hAnsi="Wingdings" w:hint="default"/>
+      </w:rPr>
+    </w:lvl>
+    <w:lvl w:ilvl="6" w:tplc="2C0A0001" w:tentative="1">
+      <w:start w:val="1"/>
+      <w:numFmt w:val="bullet"/>
+      <w:lvlText w:val=""/>
+      <w:lvlJc w:val="left"/>
+      <w:pPr>
+        <w:ind w:left="5040" w:hanging="360"/>
+      </w:pPr>
+      <w:rPr>
+        <w:rFonts w:ascii="Symbol" w:hAnsi="Symbol" w:hint="default"/>
+      </w:rPr>
+    </w:lvl>
+    <w:lvl w:ilvl="7" w:tplc="2C0A0003" w:tentative="1">
+      <w:start w:val="1"/>
+      <w:numFmt w:val="bullet"/>
+      <w:lvlText w:val="o"/>
+      <w:lvlJc w:val="left"/>
+      <w:pPr>
+        <w:ind w:left="5760" w:hanging="360"/>
+      </w:pPr>
+      <w:rPr>
+        <w:rFonts w:ascii="Courier New" w:hAnsi="Courier New" w:cs="Courier New" w:hint="default"/>
+      </w:rPr>
+    </w:lvl>
+    <w:lvl w:ilvl="8" w:tplc="2C0A0005" w:tentative="1">
+      <w:start w:val="1"/>
+      <w:numFmt w:val="bullet"/>
+      <w:lvlText w:val=""/>
+      <w:lvlJc w:val="left"/>
+      <w:pPr>
+        <w:ind w:left="6480" w:hanging="360"/>
+      </w:pPr>
+      <w:rPr>
+        <w:rFonts w:ascii="Wingdings" w:hAnsi="Wingdings" w:hint="default"/>
+      </w:rPr>
+    </w:lvl>
+  </w:abstractNum>
+  <w:abstractNum w:abstractNumId="11" w15:restartNumberingAfterBreak="0">
     <w:nsid w:val="42BA1964"/>
     <w:multiLevelType w:val="hybridMultilevel"/>
     <w:tmpl w:val="9F421550"/>
@@ -2234,7 +3686,120 @@
       </w:rPr>
     </w:lvl>
   </w:abstractNum>
-  <w:abstractNum w:abstractNumId="8" w15:restartNumberingAfterBreak="0">
+  <w:abstractNum w:abstractNumId="12" w15:restartNumberingAfterBreak="0">
+    <w:nsid w:val="46556AC2"/>
+    <w:multiLevelType w:val="hybridMultilevel"/>
+    <w:tmpl w:val="D944BCAA"/>
+    <w:lvl w:ilvl="0" w:tplc="2C0A0001">
+      <w:start w:val="1"/>
+      <w:numFmt w:val="bullet"/>
+      <w:lvlText w:val=""/>
+      <w:lvlJc w:val="left"/>
+      <w:pPr>
+        <w:ind w:left="720" w:hanging="360"/>
+      </w:pPr>
+      <w:rPr>
+        <w:rFonts w:ascii="Symbol" w:hAnsi="Symbol" w:hint="default"/>
+      </w:rPr>
+    </w:lvl>
+    <w:lvl w:ilvl="1" w:tplc="2C0A0003" w:tentative="1">
+      <w:start w:val="1"/>
+      <w:numFmt w:val="bullet"/>
+      <w:lvlText w:val="o"/>
+      <w:lvlJc w:val="left"/>
+      <w:pPr>
+        <w:ind w:left="1440" w:hanging="360"/>
+      </w:pPr>
+      <w:rPr>
+        <w:rFonts w:ascii="Courier New" w:hAnsi="Courier New" w:cs="Courier New" w:hint="default"/>
+      </w:rPr>
+    </w:lvl>
+    <w:lvl w:ilvl="2" w:tplc="2C0A0005" w:tentative="1">
+      <w:start w:val="1"/>
+      <w:numFmt w:val="bullet"/>
+      <w:lvlText w:val=""/>
+      <w:lvlJc w:val="left"/>
+      <w:pPr>
+        <w:ind w:left="2160" w:hanging="360"/>
+      </w:pPr>
+      <w:rPr>
+        <w:rFonts w:ascii="Wingdings" w:hAnsi="Wingdings" w:hint="default"/>
+      </w:rPr>
+    </w:lvl>
+    <w:lvl w:ilvl="3" w:tplc="2C0A0001" w:tentative="1">
+      <w:start w:val="1"/>
+      <w:numFmt w:val="bullet"/>
+      <w:lvlText w:val=""/>
+      <w:lvlJc w:val="left"/>
+      <w:pPr>
+        <w:ind w:left="2880" w:hanging="360"/>
+      </w:pPr>
+      <w:rPr>
+        <w:rFonts w:ascii="Symbol" w:hAnsi="Symbol" w:hint="default"/>
+      </w:rPr>
+    </w:lvl>
+    <w:lvl w:ilvl="4" w:tplc="2C0A0003" w:tentative="1">
+      <w:start w:val="1"/>
+      <w:numFmt w:val="bullet"/>
+      <w:lvlText w:val="o"/>
+      <w:lvlJc w:val="left"/>
+      <w:pPr>
+        <w:ind w:left="3600" w:hanging="360"/>
+      </w:pPr>
+      <w:rPr>
+        <w:rFonts w:ascii="Courier New" w:hAnsi="Courier New" w:cs="Courier New" w:hint="default"/>
+      </w:rPr>
+    </w:lvl>
+    <w:lvl w:ilvl="5" w:tplc="2C0A0005" w:tentative="1">
+      <w:start w:val="1"/>
+      <w:numFmt w:val="bullet"/>
+      <w:lvlText w:val=""/>
+      <w:lvlJc w:val="left"/>
+      <w:pPr>
+        <w:ind w:left="4320" w:hanging="360"/>
+      </w:pPr>
+      <w:rPr>
+        <w:rFonts w:ascii="Wingdings" w:hAnsi="Wingdings" w:hint="default"/>
+      </w:rPr>
+    </w:lvl>
+    <w:lvl w:ilvl="6" w:tplc="2C0A0001" w:tentative="1">
+      <w:start w:val="1"/>
+      <w:numFmt w:val="bullet"/>
+      <w:lvlText w:val=""/>
+      <w:lvlJc w:val="left"/>
+      <w:pPr>
+        <w:ind w:left="5040" w:hanging="360"/>
+      </w:pPr>
+      <w:rPr>
+        <w:rFonts w:ascii="Symbol" w:hAnsi="Symbol" w:hint="default"/>
+      </w:rPr>
+    </w:lvl>
+    <w:lvl w:ilvl="7" w:tplc="2C0A0003" w:tentative="1">
+      <w:start w:val="1"/>
+      <w:numFmt w:val="bullet"/>
+      <w:lvlText w:val="o"/>
+      <w:lvlJc w:val="left"/>
+      <w:pPr>
+        <w:ind w:left="5760" w:hanging="360"/>
+      </w:pPr>
+      <w:rPr>
+        <w:rFonts w:ascii="Courier New" w:hAnsi="Courier New" w:cs="Courier New" w:hint="default"/>
+      </w:rPr>
+    </w:lvl>
+    <w:lvl w:ilvl="8" w:tplc="2C0A0005" w:tentative="1">
+      <w:start w:val="1"/>
+      <w:numFmt w:val="bullet"/>
+      <w:lvlText w:val=""/>
+      <w:lvlJc w:val="left"/>
+      <w:pPr>
+        <w:ind w:left="6480" w:hanging="360"/>
+      </w:pPr>
+      <w:rPr>
+        <w:rFonts w:ascii="Wingdings" w:hAnsi="Wingdings" w:hint="default"/>
+      </w:rPr>
+    </w:lvl>
+  </w:abstractNum>
+  <w:abstractNum w:abstractNumId="13" w15:restartNumberingAfterBreak="0">
     <w:nsid w:val="48DE3832"/>
     <w:multiLevelType w:val="hybridMultilevel"/>
     <w:tmpl w:val="1E26E3F6"/>
@@ -2347,7 +3912,120 @@
       </w:rPr>
     </w:lvl>
   </w:abstractNum>
-  <w:abstractNum w:abstractNumId="9" w15:restartNumberingAfterBreak="0">
+  <w:abstractNum w:abstractNumId="14" w15:restartNumberingAfterBreak="0">
+    <w:nsid w:val="4BBB078A"/>
+    <w:multiLevelType w:val="hybridMultilevel"/>
+    <w:tmpl w:val="4A4469C0"/>
+    <w:lvl w:ilvl="0" w:tplc="2C0A0001">
+      <w:start w:val="1"/>
+      <w:numFmt w:val="bullet"/>
+      <w:lvlText w:val=""/>
+      <w:lvlJc w:val="left"/>
+      <w:pPr>
+        <w:ind w:left="720" w:hanging="360"/>
+      </w:pPr>
+      <w:rPr>
+        <w:rFonts w:ascii="Symbol" w:hAnsi="Symbol" w:hint="default"/>
+      </w:rPr>
+    </w:lvl>
+    <w:lvl w:ilvl="1" w:tplc="2C0A0003" w:tentative="1">
+      <w:start w:val="1"/>
+      <w:numFmt w:val="bullet"/>
+      <w:lvlText w:val="o"/>
+      <w:lvlJc w:val="left"/>
+      <w:pPr>
+        <w:ind w:left="1440" w:hanging="360"/>
+      </w:pPr>
+      <w:rPr>
+        <w:rFonts w:ascii="Courier New" w:hAnsi="Courier New" w:cs="Courier New" w:hint="default"/>
+      </w:rPr>
+    </w:lvl>
+    <w:lvl w:ilvl="2" w:tplc="2C0A0005" w:tentative="1">
+      <w:start w:val="1"/>
+      <w:numFmt w:val="bullet"/>
+      <w:lvlText w:val=""/>
+      <w:lvlJc w:val="left"/>
+      <w:pPr>
+        <w:ind w:left="2160" w:hanging="360"/>
+      </w:pPr>
+      <w:rPr>
+        <w:rFonts w:ascii="Wingdings" w:hAnsi="Wingdings" w:hint="default"/>
+      </w:rPr>
+    </w:lvl>
+    <w:lvl w:ilvl="3" w:tplc="2C0A0001" w:tentative="1">
+      <w:start w:val="1"/>
+      <w:numFmt w:val="bullet"/>
+      <w:lvlText w:val=""/>
+      <w:lvlJc w:val="left"/>
+      <w:pPr>
+        <w:ind w:left="2880" w:hanging="360"/>
+      </w:pPr>
+      <w:rPr>
+        <w:rFonts w:ascii="Symbol" w:hAnsi="Symbol" w:hint="default"/>
+      </w:rPr>
+    </w:lvl>
+    <w:lvl w:ilvl="4" w:tplc="2C0A0003" w:tentative="1">
+      <w:start w:val="1"/>
+      <w:numFmt w:val="bullet"/>
+      <w:lvlText w:val="o"/>
+      <w:lvlJc w:val="left"/>
+      <w:pPr>
+        <w:ind w:left="3600" w:hanging="360"/>
+      </w:pPr>
+      <w:rPr>
+        <w:rFonts w:ascii="Courier New" w:hAnsi="Courier New" w:cs="Courier New" w:hint="default"/>
+      </w:rPr>
+    </w:lvl>
+    <w:lvl w:ilvl="5" w:tplc="2C0A0005" w:tentative="1">
+      <w:start w:val="1"/>
+      <w:numFmt w:val="bullet"/>
+      <w:lvlText w:val=""/>
+      <w:lvlJc w:val="left"/>
+      <w:pPr>
+        <w:ind w:left="4320" w:hanging="360"/>
+      </w:pPr>
+      <w:rPr>
+        <w:rFonts w:ascii="Wingdings" w:hAnsi="Wingdings" w:hint="default"/>
+      </w:rPr>
+    </w:lvl>
+    <w:lvl w:ilvl="6" w:tplc="2C0A0001" w:tentative="1">
+      <w:start w:val="1"/>
+      <w:numFmt w:val="bullet"/>
+      <w:lvlText w:val=""/>
+      <w:lvlJc w:val="left"/>
+      <w:pPr>
+        <w:ind w:left="5040" w:hanging="360"/>
+      </w:pPr>
+      <w:rPr>
+        <w:rFonts w:ascii="Symbol" w:hAnsi="Symbol" w:hint="default"/>
+      </w:rPr>
+    </w:lvl>
+    <w:lvl w:ilvl="7" w:tplc="2C0A0003" w:tentative="1">
+      <w:start w:val="1"/>
+      <w:numFmt w:val="bullet"/>
+      <w:lvlText w:val="o"/>
+      <w:lvlJc w:val="left"/>
+      <w:pPr>
+        <w:ind w:left="5760" w:hanging="360"/>
+      </w:pPr>
+      <w:rPr>
+        <w:rFonts w:ascii="Courier New" w:hAnsi="Courier New" w:cs="Courier New" w:hint="default"/>
+      </w:rPr>
+    </w:lvl>
+    <w:lvl w:ilvl="8" w:tplc="2C0A0005" w:tentative="1">
+      <w:start w:val="1"/>
+      <w:numFmt w:val="bullet"/>
+      <w:lvlText w:val=""/>
+      <w:lvlJc w:val="left"/>
+      <w:pPr>
+        <w:ind w:left="6480" w:hanging="360"/>
+      </w:pPr>
+      <w:rPr>
+        <w:rFonts w:ascii="Wingdings" w:hAnsi="Wingdings" w:hint="default"/>
+      </w:rPr>
+    </w:lvl>
+  </w:abstractNum>
+  <w:abstractNum w:abstractNumId="15" w15:restartNumberingAfterBreak="0">
     <w:nsid w:val="50ED4FD4"/>
     <w:multiLevelType w:val="hybridMultilevel"/>
     <w:tmpl w:val="7DA499AA"/>
@@ -2460,7 +4138,120 @@
       </w:rPr>
     </w:lvl>
   </w:abstractNum>
-  <w:abstractNum w:abstractNumId="10" w15:restartNumberingAfterBreak="0">
+  <w:abstractNum w:abstractNumId="16" w15:restartNumberingAfterBreak="0">
+    <w:nsid w:val="5F6B48D1"/>
+    <w:multiLevelType w:val="hybridMultilevel"/>
+    <w:tmpl w:val="900C8A72"/>
+    <w:lvl w:ilvl="0" w:tplc="2C0A0001">
+      <w:start w:val="1"/>
+      <w:numFmt w:val="bullet"/>
+      <w:lvlText w:val=""/>
+      <w:lvlJc w:val="left"/>
+      <w:pPr>
+        <w:ind w:left="720" w:hanging="360"/>
+      </w:pPr>
+      <w:rPr>
+        <w:rFonts w:ascii="Symbol" w:hAnsi="Symbol" w:hint="default"/>
+      </w:rPr>
+    </w:lvl>
+    <w:lvl w:ilvl="1" w:tplc="2C0A0003" w:tentative="1">
+      <w:start w:val="1"/>
+      <w:numFmt w:val="bullet"/>
+      <w:lvlText w:val="o"/>
+      <w:lvlJc w:val="left"/>
+      <w:pPr>
+        <w:ind w:left="1440" w:hanging="360"/>
+      </w:pPr>
+      <w:rPr>
+        <w:rFonts w:ascii="Courier New" w:hAnsi="Courier New" w:cs="Courier New" w:hint="default"/>
+      </w:rPr>
+    </w:lvl>
+    <w:lvl w:ilvl="2" w:tplc="2C0A0005" w:tentative="1">
+      <w:start w:val="1"/>
+      <w:numFmt w:val="bullet"/>
+      <w:lvlText w:val=""/>
+      <w:lvlJc w:val="left"/>
+      <w:pPr>
+        <w:ind w:left="2160" w:hanging="360"/>
+      </w:pPr>
+      <w:rPr>
+        <w:rFonts w:ascii="Wingdings" w:hAnsi="Wingdings" w:hint="default"/>
+      </w:rPr>
+    </w:lvl>
+    <w:lvl w:ilvl="3" w:tplc="2C0A0001" w:tentative="1">
+      <w:start w:val="1"/>
+      <w:numFmt w:val="bullet"/>
+      <w:lvlText w:val=""/>
+      <w:lvlJc w:val="left"/>
+      <w:pPr>
+        <w:ind w:left="2880" w:hanging="360"/>
+      </w:pPr>
+      <w:rPr>
+        <w:rFonts w:ascii="Symbol" w:hAnsi="Symbol" w:hint="default"/>
+      </w:rPr>
+    </w:lvl>
+    <w:lvl w:ilvl="4" w:tplc="2C0A0003" w:tentative="1">
+      <w:start w:val="1"/>
+      <w:numFmt w:val="bullet"/>
+      <w:lvlText w:val="o"/>
+      <w:lvlJc w:val="left"/>
+      <w:pPr>
+        <w:ind w:left="3600" w:hanging="360"/>
+      </w:pPr>
+      <w:rPr>
+        <w:rFonts w:ascii="Courier New" w:hAnsi="Courier New" w:cs="Courier New" w:hint="default"/>
+      </w:rPr>
+    </w:lvl>
+    <w:lvl w:ilvl="5" w:tplc="2C0A0005" w:tentative="1">
+      <w:start w:val="1"/>
+      <w:numFmt w:val="bullet"/>
+      <w:lvlText w:val=""/>
+      <w:lvlJc w:val="left"/>
+      <w:pPr>
+        <w:ind w:left="4320" w:hanging="360"/>
+      </w:pPr>
+      <w:rPr>
+        <w:rFonts w:ascii="Wingdings" w:hAnsi="Wingdings" w:hint="default"/>
+      </w:rPr>
+    </w:lvl>
+    <w:lvl w:ilvl="6" w:tplc="2C0A0001" w:tentative="1">
+      <w:start w:val="1"/>
+      <w:numFmt w:val="bullet"/>
+      <w:lvlText w:val=""/>
+      <w:lvlJc w:val="left"/>
+      <w:pPr>
+        <w:ind w:left="5040" w:hanging="360"/>
+      </w:pPr>
+      <w:rPr>
+        <w:rFonts w:ascii="Symbol" w:hAnsi="Symbol" w:hint="default"/>
+      </w:rPr>
+    </w:lvl>
+    <w:lvl w:ilvl="7" w:tplc="2C0A0003" w:tentative="1">
+      <w:start w:val="1"/>
+      <w:numFmt w:val="bullet"/>
+      <w:lvlText w:val="o"/>
+      <w:lvlJc w:val="left"/>
+      <w:pPr>
+        <w:ind w:left="5760" w:hanging="360"/>
+      </w:pPr>
+      <w:rPr>
+        <w:rFonts w:ascii="Courier New" w:hAnsi="Courier New" w:cs="Courier New" w:hint="default"/>
+      </w:rPr>
+    </w:lvl>
+    <w:lvl w:ilvl="8" w:tplc="2C0A0005" w:tentative="1">
+      <w:start w:val="1"/>
+      <w:numFmt w:val="bullet"/>
+      <w:lvlText w:val=""/>
+      <w:lvlJc w:val="left"/>
+      <w:pPr>
+        <w:ind w:left="6480" w:hanging="360"/>
+      </w:pPr>
+      <w:rPr>
+        <w:rFonts w:ascii="Wingdings" w:hAnsi="Wingdings" w:hint="default"/>
+      </w:rPr>
+    </w:lvl>
+  </w:abstractNum>
+  <w:abstractNum w:abstractNumId="17" w15:restartNumberingAfterBreak="0">
     <w:nsid w:val="7C800A68"/>
     <w:multiLevelType w:val="hybridMultilevel"/>
     <w:tmpl w:val="DC7032C6"/>
@@ -2574,37 +4365,58 @@
     </w:lvl>
   </w:abstractNum>
   <w:num w:numId="1" w16cid:durableId="1418404959">
+    <w:abstractNumId w:val="3"/>
+  </w:num>
+  <w:num w:numId="2" w16cid:durableId="1730641432">
+    <w:abstractNumId w:val="11"/>
+  </w:num>
+  <w:num w:numId="3" w16cid:durableId="1810827711">
+    <w:abstractNumId w:val="1"/>
+  </w:num>
+  <w:num w:numId="4" w16cid:durableId="836195469">
+    <w:abstractNumId w:val="17"/>
+  </w:num>
+  <w:num w:numId="5" w16cid:durableId="1363480300">
     <w:abstractNumId w:val="2"/>
   </w:num>
-  <w:num w:numId="2" w16cid:durableId="1730641432">
+  <w:num w:numId="6" w16cid:durableId="688070228">
+    <w:abstractNumId w:val="8"/>
+  </w:num>
+  <w:num w:numId="7" w16cid:durableId="865482807">
+    <w:abstractNumId w:val="15"/>
+  </w:num>
+  <w:num w:numId="8" w16cid:durableId="673531909">
+    <w:abstractNumId w:val="4"/>
+  </w:num>
+  <w:num w:numId="9" w16cid:durableId="457724340">
+    <w:abstractNumId w:val="5"/>
+  </w:num>
+  <w:num w:numId="10" w16cid:durableId="260187383">
+    <w:abstractNumId w:val="13"/>
+  </w:num>
+  <w:num w:numId="11" w16cid:durableId="376005606">
+    <w:abstractNumId w:val="6"/>
+  </w:num>
+  <w:num w:numId="12" w16cid:durableId="228272842">
+    <w:abstractNumId w:val="10"/>
+  </w:num>
+  <w:num w:numId="13" w16cid:durableId="1465733864">
+    <w:abstractNumId w:val="14"/>
+  </w:num>
+  <w:num w:numId="14" w16cid:durableId="1485968897">
+    <w:abstractNumId w:val="12"/>
+  </w:num>
+  <w:num w:numId="15" w16cid:durableId="535893747">
     <w:abstractNumId w:val="7"/>
   </w:num>
-  <w:num w:numId="3" w16cid:durableId="1810827711">
+  <w:num w:numId="16" w16cid:durableId="1399210902">
     <w:abstractNumId w:val="0"/>
   </w:num>
-  <w:num w:numId="4" w16cid:durableId="836195469">
-    <w:abstractNumId w:val="10"/>
+  <w:num w:numId="17" w16cid:durableId="1747144087">
+    <w:abstractNumId w:val="16"/>
   </w:num>
-  <w:num w:numId="5" w16cid:durableId="1363480300">
-    <w:abstractNumId w:val="1"/>
-  </w:num>
-  <w:num w:numId="6" w16cid:durableId="688070228">
-    <w:abstractNumId w:val="6"/>
-  </w:num>
-  <w:num w:numId="7" w16cid:durableId="865482807">
+  <w:num w:numId="18" w16cid:durableId="1327054129">
     <w:abstractNumId w:val="9"/>
-  </w:num>
-  <w:num w:numId="8" w16cid:durableId="673531909">
-    <w:abstractNumId w:val="3"/>
-  </w:num>
-  <w:num w:numId="9" w16cid:durableId="457724340">
-    <w:abstractNumId w:val="4"/>
-  </w:num>
-  <w:num w:numId="10" w16cid:durableId="260187383">
-    <w:abstractNumId w:val="8"/>
-  </w:num>
-  <w:num w:numId="11" w16cid:durableId="376005606">
-    <w:abstractNumId w:val="5"/>
   </w:num>
 </w:numbering>
 </file>

</xml_diff>